<commit_message>
uskladjeni ssu E, F i K sa izmenama u prototipu
</commit_message>
<xml_diff>
--- a/Dokumentacija/Faza 02 - SSU i prototip/SSU E Izracunavanje cene porudzbine (K).docx
+++ b/Dokumentacija/Faza 02 - SSU i prototip/SSU E Izracunavanje cene porudzbine (K).docx
@@ -1,6 +1,6 @@
 
 <file path=word/document.xml><?xml version="1.0" encoding="utf-8"?>
-<w:document xmlns:wpc="http://schemas.microsoft.com/office/word/2010/wordprocessingCanvas" xmlns:cx="http://schemas.microsoft.com/office/drawing/2014/chartex" xmlns:cx1="http://schemas.microsoft.com/office/drawing/2015/9/8/chartex" xmlns:cx2="http://schemas.microsoft.com/office/drawing/2015/10/21/chartex" xmlns:cx3="http://schemas.microsoft.com/office/drawing/2016/5/9/chartex" xmlns:cx4="http://schemas.microsoft.com/office/drawing/2016/5/10/chartex" xmlns:cx5="http://schemas.microsoft.com/office/drawing/2016/5/11/chartex" xmlns:cx6="http://schemas.microsoft.com/office/drawing/2016/5/12/chartex" xmlns:cx7="http://schemas.microsoft.com/office/drawing/2016/5/13/chartex" xmlns:cx8="http://schemas.microsoft.com/office/drawing/2016/5/14/chartex" xmlns:mc="http://schemas.openxmlformats.org/markup-compatibility/2006" xmlns:aink="http://schemas.microsoft.com/office/drawing/2016/ink" xmlns:am3d="http://schemas.microsoft.com/office/drawing/2017/model3d" xmlns:o="urn:schemas-microsoft-com:office:office" xmlns:r="http://schemas.openxmlformats.org/officeDocument/2006/relationships" xmlns:m="http://schemas.openxmlformats.org/officeDocument/2006/math" xmlns:v="urn:schemas-microsoft-com:vml" xmlns:wp14="http://schemas.microsoft.com/office/word/2010/wordprocessingDrawing" xmlns:wp="http://schemas.openxmlformats.org/drawingml/2006/wordprocessingDrawing" xmlns:w10="urn:schemas-microsoft-com:office:word" xmlns:w="http://schemas.openxmlformats.org/wordprocessingml/2006/main" xmlns:w14="http://schemas.microsoft.com/office/word/2010/wordml" xmlns:w15="http://schemas.microsoft.com/office/word/2012/wordml" xmlns:w16cex="http://schemas.microsoft.com/office/word/2018/wordml/cex" xmlns:w16cid="http://schemas.microsoft.com/office/word/2016/wordml/cid" xmlns:w16="http://schemas.microsoft.com/office/word/2018/wordml" xmlns:w16se="http://schemas.microsoft.com/office/word/2015/wordml/symex" xmlns:wpg="http://schemas.microsoft.com/office/word/2010/wordprocessingGroup" xmlns:wpi="http://schemas.microsoft.com/office/word/2010/wordprocessingInk" xmlns:wne="http://schemas.microsoft.com/office/word/2006/wordml" xmlns:wps="http://schemas.microsoft.com/office/word/2010/wordprocessingShape" mc:Ignorable="w14 w15 w16se w16cid w16 w16cex wp14">
+<w:document xmlns:wpc="http://schemas.microsoft.com/office/word/2010/wordprocessingCanvas" xmlns:cx="http://schemas.microsoft.com/office/drawing/2014/chartex" xmlns:cx1="http://schemas.microsoft.com/office/drawing/2015/9/8/chartex" xmlns:cx2="http://schemas.microsoft.com/office/drawing/2015/10/21/chartex" xmlns:cx3="http://schemas.microsoft.com/office/drawing/2016/5/9/chartex" xmlns:cx4="http://schemas.microsoft.com/office/drawing/2016/5/10/chartex" xmlns:cx5="http://schemas.microsoft.com/office/drawing/2016/5/11/chartex" xmlns:cx6="http://schemas.microsoft.com/office/drawing/2016/5/12/chartex" xmlns:cx7="http://schemas.microsoft.com/office/drawing/2016/5/13/chartex" xmlns:cx8="http://schemas.microsoft.com/office/drawing/2016/5/14/chartex" xmlns:mc="http://schemas.openxmlformats.org/markup-compatibility/2006" xmlns:aink="http://schemas.microsoft.com/office/drawing/2016/ink" xmlns:am3d="http://schemas.microsoft.com/office/drawing/2017/model3d" xmlns:o="urn:schemas-microsoft-com:office:office" xmlns:r="http://schemas.openxmlformats.org/officeDocument/2006/relationships" xmlns:m="http://schemas.openxmlformats.org/officeDocument/2006/math" xmlns:v="urn:schemas-microsoft-com:vml" xmlns:wp14="http://schemas.microsoft.com/office/word/2010/wordprocessingDrawing" xmlns:wp="http://schemas.openxmlformats.org/drawingml/2006/wordprocessingDrawing" xmlns:w10="urn:schemas-microsoft-com:office:word" xmlns:w="http://schemas.openxmlformats.org/wordprocessingml/2006/main" xmlns:w14="http://schemas.microsoft.com/office/word/2010/wordml" xmlns:w15="http://schemas.microsoft.com/office/word/2012/wordml" xmlns:w16cid="http://schemas.microsoft.com/office/word/2016/wordml/cid" xmlns:w16se="http://schemas.microsoft.com/office/word/2015/wordml/symex" xmlns:wpg="http://schemas.microsoft.com/office/word/2010/wordprocessingGroup" xmlns:wpi="http://schemas.microsoft.com/office/word/2010/wordprocessingInk" xmlns:wne="http://schemas.microsoft.com/office/word/2006/wordml" xmlns:wps="http://schemas.microsoft.com/office/word/2010/wordprocessingShape" mc:Ignorable="w14 w15 w16se w16cid wp14">
   <w:body>
     <w:p>
       <w:pPr>
@@ -9,8 +9,6 @@
           <w:tab w:val="right" w:pos="9072"/>
         </w:tabs>
       </w:pPr>
-      <w:bookmarkStart w:id="0" w:name="_GoBack"/>
-      <w:bookmarkEnd w:id="0"/>
       <w:r>
         <w:rPr>
           <w:noProof/>
@@ -100,16 +98,22 @@
       </w:r>
       <w:r>
         <w:br/>
-        <w:t>2020-03-</w:t>
-      </w:r>
-      <w:r>
-        <w:t>20</w:t>
+        <w:t>2020-0</w:t>
+      </w:r>
+      <w:r>
+        <w:t>4</w:t>
+      </w:r>
+      <w:r>
+        <w:t>-</w:t>
+      </w:r>
+      <w:r>
+        <w:t>11</w:t>
       </w:r>
       <w:r>
         <w:t>, verzija 0.</w:t>
       </w:r>
       <w:r>
-        <w:t>2</w:t>
+        <w:t>3</w:t>
       </w:r>
       <w:r>
         <w:tab/>
@@ -148,15 +152,7 @@
         <w:jc w:val="center"/>
       </w:pPr>
       <w:r>
-        <w:t xml:space="preserve">Projekat "Slatki zalogaj" </w:t>
-      </w:r>
-      <w:proofErr w:type="spellStart"/>
-      <w:r>
-        <w:t>ketering</w:t>
-      </w:r>
-      <w:proofErr w:type="spellEnd"/>
-      <w:r>
-        <w:t xml:space="preserve"> servis</w:t>
+        <w:t>Projekat "Slatki zalogaj" ketering servis</w:t>
       </w:r>
     </w:p>
     <w:p>
@@ -247,7 +243,7 @@
               <w:rFonts w:asciiTheme="minorHAnsi" w:eastAsiaTheme="minorEastAsia" w:hAnsiTheme="minorHAnsi"/>
               <w:sz w:val="22"/>
               <w:szCs w:val="22"/>
-              <w:lang w:val="en-GB" w:eastAsia="en-GB"/>
+              <w:lang w:val="en-US"/>
             </w:rPr>
           </w:pPr>
           <w:r>
@@ -259,19 +255,132 @@
           <w:r>
             <w:fldChar w:fldCharType="separate"/>
           </w:r>
-          <w:hyperlink w:anchor="_Toc35784123" w:history="1">
+          <w:bookmarkStart w:id="0" w:name="_GoBack"/>
+          <w:bookmarkEnd w:id="0"/>
+          <w:r>
+            <w:rPr>
+              <w:rStyle w:val="Hyperlink"/>
+            </w:rPr>
+            <w:fldChar w:fldCharType="begin"/>
+          </w:r>
+          <w:r>
+            <w:rPr>
+              <w:rStyle w:val="Hyperlink"/>
+            </w:rPr>
+            <w:instrText xml:space="preserve"> </w:instrText>
+          </w:r>
+          <w:r>
+            <w:instrText>HYPERLINK \l "_Toc37531462"</w:instrText>
+          </w:r>
+          <w:r>
+            <w:rPr>
+              <w:rStyle w:val="Hyperlink"/>
+            </w:rPr>
+            <w:instrText xml:space="preserve"> </w:instrText>
+          </w:r>
+          <w:r>
+            <w:rPr>
+              <w:rStyle w:val="Hyperlink"/>
+            </w:rPr>
+          </w:r>
+          <w:r>
+            <w:rPr>
+              <w:rStyle w:val="Hyperlink"/>
+            </w:rPr>
+            <w:fldChar w:fldCharType="separate"/>
+          </w:r>
+          <w:r>
+            <w:rPr>
+              <w:rStyle w:val="Hyperlink"/>
+            </w:rPr>
+            <w:t>II</w:t>
+          </w:r>
+          <w:r>
+            <w:rPr>
+              <w:rFonts w:asciiTheme="minorHAnsi" w:eastAsiaTheme="minorEastAsia" w:hAnsiTheme="minorHAnsi"/>
+              <w:sz w:val="22"/>
+              <w:szCs w:val="22"/>
+              <w:lang w:val="en-US"/>
+            </w:rPr>
+            <w:tab/>
+          </w:r>
+          <w:r>
+            <w:rPr>
+              <w:rStyle w:val="Hyperlink"/>
+            </w:rPr>
+            <w:t>Uvod</w:t>
+          </w:r>
+          <w:r>
+            <w:rPr>
+              <w:webHidden/>
+            </w:rPr>
+            <w:tab/>
+          </w:r>
+          <w:r>
+            <w:rPr>
+              <w:webHidden/>
+            </w:rPr>
+            <w:fldChar w:fldCharType="begin"/>
+          </w:r>
+          <w:r>
+            <w:rPr>
+              <w:webHidden/>
+            </w:rPr>
+            <w:instrText xml:space="preserve"> PAGEREF _Toc37531462 \h </w:instrText>
+          </w:r>
+          <w:r>
+            <w:rPr>
+              <w:webHidden/>
+            </w:rPr>
+          </w:r>
+          <w:r>
+            <w:rPr>
+              <w:webHidden/>
+            </w:rPr>
+            <w:fldChar w:fldCharType="separate"/>
+          </w:r>
+          <w:r>
+            <w:rPr>
+              <w:webHidden/>
+            </w:rPr>
+            <w:t>3</w:t>
+          </w:r>
+          <w:r>
+            <w:rPr>
+              <w:webHidden/>
+            </w:rPr>
+            <w:fldChar w:fldCharType="end"/>
+          </w:r>
+          <w:r>
+            <w:rPr>
+              <w:rStyle w:val="Hyperlink"/>
+            </w:rPr>
+            <w:fldChar w:fldCharType="end"/>
+          </w:r>
+        </w:p>
+        <w:p>
+          <w:pPr>
+            <w:pStyle w:val="TOC2"/>
+            <w:rPr>
+              <w:rFonts w:asciiTheme="minorHAnsi" w:eastAsiaTheme="minorEastAsia" w:hAnsiTheme="minorHAnsi"/>
+              <w:sz w:val="22"/>
+              <w:szCs w:val="22"/>
+              <w:lang w:val="en-US"/>
+            </w:rPr>
+          </w:pPr>
+          <w:hyperlink w:anchor="_Toc37531463" w:history="1">
             <w:r>
               <w:rPr>
                 <w:rStyle w:val="Hyperlink"/>
               </w:rPr>
-              <w:t>II</w:t>
+              <w:t>A</w:t>
             </w:r>
             <w:r>
               <w:rPr>
                 <w:rFonts w:asciiTheme="minorHAnsi" w:eastAsiaTheme="minorEastAsia" w:hAnsiTheme="minorHAnsi"/>
                 <w:sz w:val="22"/>
                 <w:szCs w:val="22"/>
-                <w:lang w:val="en-GB" w:eastAsia="en-GB"/>
+                <w:lang w:val="en-US"/>
               </w:rPr>
               <w:tab/>
             </w:r>
@@ -279,7 +388,7 @@
               <w:rPr>
                 <w:rStyle w:val="Hyperlink"/>
               </w:rPr>
-              <w:t>Uvod</w:t>
+              <w:t>Rezime</w:t>
             </w:r>
             <w:r>
               <w:rPr>
@@ -297,7 +406,7 @@
               <w:rPr>
                 <w:webHidden/>
               </w:rPr>
-              <w:instrText xml:space="preserve"> PAGEREF _Toc35784123 \h </w:instrText>
+              <w:instrText xml:space="preserve"> PAGEREF _Toc37531463 \h </w:instrText>
             </w:r>
             <w:r>
               <w:rPr>
@@ -331,22 +440,22 @@
               <w:rFonts w:asciiTheme="minorHAnsi" w:eastAsiaTheme="minorEastAsia" w:hAnsiTheme="minorHAnsi"/>
               <w:sz w:val="22"/>
               <w:szCs w:val="22"/>
-              <w:lang w:val="en-GB" w:eastAsia="en-GB"/>
+              <w:lang w:val="en-US"/>
             </w:rPr>
           </w:pPr>
-          <w:hyperlink w:anchor="_Toc35784124" w:history="1">
+          <w:hyperlink w:anchor="_Toc37531464" w:history="1">
             <w:r>
               <w:rPr>
                 <w:rStyle w:val="Hyperlink"/>
               </w:rPr>
-              <w:t>A</w:t>
+              <w:t>B</w:t>
             </w:r>
             <w:r>
               <w:rPr>
                 <w:rFonts w:asciiTheme="minorHAnsi" w:eastAsiaTheme="minorEastAsia" w:hAnsiTheme="minorHAnsi"/>
                 <w:sz w:val="22"/>
                 <w:szCs w:val="22"/>
-                <w:lang w:val="en-GB" w:eastAsia="en-GB"/>
+                <w:lang w:val="en-US"/>
               </w:rPr>
               <w:tab/>
             </w:r>
@@ -354,7 +463,20 @@
               <w:rPr>
                 <w:rStyle w:val="Hyperlink"/>
               </w:rPr>
-              <w:t>Rezime</w:t>
+              <w:t>Namena dokumenta i ciljne</w:t>
+            </w:r>
+            <w:r>
+              <w:rPr>
+                <w:rStyle w:val="Hyperlink"/>
+                <w:spacing w:val="-3"/>
+              </w:rPr>
+              <w:t xml:space="preserve"> </w:t>
+            </w:r>
+            <w:r>
+              <w:rPr>
+                <w:rStyle w:val="Hyperlink"/>
+              </w:rPr>
+              <w:t>grupe</w:t>
             </w:r>
             <w:r>
               <w:rPr>
@@ -372,7 +494,7 @@
               <w:rPr>
                 <w:webHidden/>
               </w:rPr>
-              <w:instrText xml:space="preserve"> PAGEREF _Toc35784124 \h </w:instrText>
+              <w:instrText xml:space="preserve"> PAGEREF _Toc37531464 \h </w:instrText>
             </w:r>
             <w:r>
               <w:rPr>
@@ -406,22 +528,22 @@
               <w:rFonts w:asciiTheme="minorHAnsi" w:eastAsiaTheme="minorEastAsia" w:hAnsiTheme="minorHAnsi"/>
               <w:sz w:val="22"/>
               <w:szCs w:val="22"/>
-              <w:lang w:val="en-GB" w:eastAsia="en-GB"/>
+              <w:lang w:val="en-US"/>
             </w:rPr>
           </w:pPr>
-          <w:hyperlink w:anchor="_Toc35784125" w:history="1">
+          <w:hyperlink w:anchor="_Toc37531465" w:history="1">
             <w:r>
               <w:rPr>
                 <w:rStyle w:val="Hyperlink"/>
               </w:rPr>
-              <w:t>B</w:t>
+              <w:t>C</w:t>
             </w:r>
             <w:r>
               <w:rPr>
                 <w:rFonts w:asciiTheme="minorHAnsi" w:eastAsiaTheme="minorEastAsia" w:hAnsiTheme="minorHAnsi"/>
                 <w:sz w:val="22"/>
                 <w:szCs w:val="22"/>
-                <w:lang w:val="en-GB" w:eastAsia="en-GB"/>
+                <w:lang w:val="en-US"/>
               </w:rPr>
               <w:tab/>
             </w:r>
@@ -429,20 +551,7 @@
               <w:rPr>
                 <w:rStyle w:val="Hyperlink"/>
               </w:rPr>
-              <w:t>Namena dokumenta i ciljne</w:t>
-            </w:r>
-            <w:r>
-              <w:rPr>
-                <w:rStyle w:val="Hyperlink"/>
-                <w:spacing w:val="-3"/>
-              </w:rPr>
-              <w:t xml:space="preserve"> </w:t>
-            </w:r>
-            <w:r>
-              <w:rPr>
-                <w:rStyle w:val="Hyperlink"/>
-              </w:rPr>
-              <w:t>grupe</w:t>
+              <w:t>Reference</w:t>
             </w:r>
             <w:r>
               <w:rPr>
@@ -460,7 +569,7 @@
               <w:rPr>
                 <w:webHidden/>
               </w:rPr>
-              <w:instrText xml:space="preserve"> PAGEREF _Toc35784125 \h </w:instrText>
+              <w:instrText xml:space="preserve"> PAGEREF _Toc37531465 \h </w:instrText>
             </w:r>
             <w:r>
               <w:rPr>
@@ -494,22 +603,22 @@
               <w:rFonts w:asciiTheme="minorHAnsi" w:eastAsiaTheme="minorEastAsia" w:hAnsiTheme="minorHAnsi"/>
               <w:sz w:val="22"/>
               <w:szCs w:val="22"/>
-              <w:lang w:val="en-GB" w:eastAsia="en-GB"/>
+              <w:lang w:val="en-US"/>
             </w:rPr>
           </w:pPr>
-          <w:hyperlink w:anchor="_Toc35784126" w:history="1">
+          <w:hyperlink w:anchor="_Toc37531466" w:history="1">
             <w:r>
               <w:rPr>
                 <w:rStyle w:val="Hyperlink"/>
               </w:rPr>
-              <w:t>C</w:t>
+              <w:t>D</w:t>
             </w:r>
             <w:r>
               <w:rPr>
                 <w:rFonts w:asciiTheme="minorHAnsi" w:eastAsiaTheme="minorEastAsia" w:hAnsiTheme="minorHAnsi"/>
                 <w:sz w:val="22"/>
                 <w:szCs w:val="22"/>
-                <w:lang w:val="en-GB" w:eastAsia="en-GB"/>
+                <w:lang w:val="en-US"/>
               </w:rPr>
               <w:tab/>
             </w:r>
@@ -517,7 +626,20 @@
               <w:rPr>
                 <w:rStyle w:val="Hyperlink"/>
               </w:rPr>
-              <w:t>Reference</w:t>
+              <w:t>Otvorena</w:t>
+            </w:r>
+            <w:r>
+              <w:rPr>
+                <w:rStyle w:val="Hyperlink"/>
+                <w:spacing w:val="-2"/>
+              </w:rPr>
+              <w:t xml:space="preserve"> </w:t>
+            </w:r>
+            <w:r>
+              <w:rPr>
+                <w:rStyle w:val="Hyperlink"/>
+              </w:rPr>
+              <w:t>pitanja</w:t>
             </w:r>
             <w:r>
               <w:rPr>
@@ -535,7 +657,7 @@
               <w:rPr>
                 <w:webHidden/>
               </w:rPr>
-              <w:instrText xml:space="preserve"> PAGEREF _Toc35784126 \h </w:instrText>
+              <w:instrText xml:space="preserve"> PAGEREF _Toc37531466 \h </w:instrText>
             </w:r>
             <w:r>
               <w:rPr>
@@ -553,6 +675,81 @@
                 <w:webHidden/>
               </w:rPr>
               <w:t>3</w:t>
+            </w:r>
+            <w:r>
+              <w:rPr>
+                <w:webHidden/>
+              </w:rPr>
+              <w:fldChar w:fldCharType="end"/>
+            </w:r>
+          </w:hyperlink>
+        </w:p>
+        <w:p>
+          <w:pPr>
+            <w:pStyle w:val="TOC1"/>
+            <w:rPr>
+              <w:rFonts w:asciiTheme="minorHAnsi" w:eastAsiaTheme="minorEastAsia" w:hAnsiTheme="minorHAnsi"/>
+              <w:sz w:val="22"/>
+              <w:szCs w:val="22"/>
+              <w:lang w:val="en-US"/>
+            </w:rPr>
+          </w:pPr>
+          <w:hyperlink w:anchor="_Toc37531467" w:history="1">
+            <w:r>
+              <w:rPr>
+                <w:rStyle w:val="Hyperlink"/>
+              </w:rPr>
+              <w:t>III</w:t>
+            </w:r>
+            <w:r>
+              <w:rPr>
+                <w:rFonts w:asciiTheme="minorHAnsi" w:eastAsiaTheme="minorEastAsia" w:hAnsiTheme="minorHAnsi"/>
+                <w:sz w:val="22"/>
+                <w:szCs w:val="22"/>
+                <w:lang w:val="en-US"/>
+              </w:rPr>
+              <w:tab/>
+            </w:r>
+            <w:r>
+              <w:rPr>
+                <w:rStyle w:val="Hyperlink"/>
+              </w:rPr>
+              <w:t>Scenario izračunavanja cene porudžbine</w:t>
+            </w:r>
+            <w:r>
+              <w:rPr>
+                <w:webHidden/>
+              </w:rPr>
+              <w:tab/>
+            </w:r>
+            <w:r>
+              <w:rPr>
+                <w:webHidden/>
+              </w:rPr>
+              <w:fldChar w:fldCharType="begin"/>
+            </w:r>
+            <w:r>
+              <w:rPr>
+                <w:webHidden/>
+              </w:rPr>
+              <w:instrText xml:space="preserve"> PAGEREF _Toc37531467 \h </w:instrText>
+            </w:r>
+            <w:r>
+              <w:rPr>
+                <w:webHidden/>
+              </w:rPr>
+            </w:r>
+            <w:r>
+              <w:rPr>
+                <w:webHidden/>
+              </w:rPr>
+              <w:fldChar w:fldCharType="separate"/>
+            </w:r>
+            <w:r>
+              <w:rPr>
+                <w:webHidden/>
+              </w:rPr>
+              <w:t>4</w:t>
             </w:r>
             <w:r>
               <w:rPr>
@@ -569,22 +766,22 @@
               <w:rFonts w:asciiTheme="minorHAnsi" w:eastAsiaTheme="minorEastAsia" w:hAnsiTheme="minorHAnsi"/>
               <w:sz w:val="22"/>
               <w:szCs w:val="22"/>
-              <w:lang w:val="en-GB" w:eastAsia="en-GB"/>
+              <w:lang w:val="en-US"/>
             </w:rPr>
           </w:pPr>
-          <w:hyperlink w:anchor="_Toc35784127" w:history="1">
+          <w:hyperlink w:anchor="_Toc37531468" w:history="1">
             <w:r>
               <w:rPr>
                 <w:rStyle w:val="Hyperlink"/>
               </w:rPr>
-              <w:t>D</w:t>
+              <w:t>A</w:t>
             </w:r>
             <w:r>
               <w:rPr>
                 <w:rFonts w:asciiTheme="minorHAnsi" w:eastAsiaTheme="minorEastAsia" w:hAnsiTheme="minorHAnsi"/>
                 <w:sz w:val="22"/>
                 <w:szCs w:val="22"/>
-                <w:lang w:val="en-GB" w:eastAsia="en-GB"/>
+                <w:lang w:val="en-US"/>
               </w:rPr>
               <w:tab/>
             </w:r>
@@ -592,7 +789,82 @@
               <w:rPr>
                 <w:rStyle w:val="Hyperlink"/>
               </w:rPr>
-              <w:t>Otvorena</w:t>
+              <w:t>Kratak opis</w:t>
+            </w:r>
+            <w:r>
+              <w:rPr>
+                <w:webHidden/>
+              </w:rPr>
+              <w:tab/>
+            </w:r>
+            <w:r>
+              <w:rPr>
+                <w:webHidden/>
+              </w:rPr>
+              <w:fldChar w:fldCharType="begin"/>
+            </w:r>
+            <w:r>
+              <w:rPr>
+                <w:webHidden/>
+              </w:rPr>
+              <w:instrText xml:space="preserve"> PAGEREF _Toc37531468 \h </w:instrText>
+            </w:r>
+            <w:r>
+              <w:rPr>
+                <w:webHidden/>
+              </w:rPr>
+            </w:r>
+            <w:r>
+              <w:rPr>
+                <w:webHidden/>
+              </w:rPr>
+              <w:fldChar w:fldCharType="separate"/>
+            </w:r>
+            <w:r>
+              <w:rPr>
+                <w:webHidden/>
+              </w:rPr>
+              <w:t>4</w:t>
+            </w:r>
+            <w:r>
+              <w:rPr>
+                <w:webHidden/>
+              </w:rPr>
+              <w:fldChar w:fldCharType="end"/>
+            </w:r>
+          </w:hyperlink>
+        </w:p>
+        <w:p>
+          <w:pPr>
+            <w:pStyle w:val="TOC2"/>
+            <w:rPr>
+              <w:rFonts w:asciiTheme="minorHAnsi" w:eastAsiaTheme="minorEastAsia" w:hAnsiTheme="minorHAnsi"/>
+              <w:sz w:val="22"/>
+              <w:szCs w:val="22"/>
+              <w:lang w:val="en-US"/>
+            </w:rPr>
+          </w:pPr>
+          <w:hyperlink w:anchor="_Toc37531469" w:history="1">
+            <w:r>
+              <w:rPr>
+                <w:rStyle w:val="Hyperlink"/>
+              </w:rPr>
+              <w:t>B</w:t>
+            </w:r>
+            <w:r>
+              <w:rPr>
+                <w:rFonts w:asciiTheme="minorHAnsi" w:eastAsiaTheme="minorEastAsia" w:hAnsiTheme="minorHAnsi"/>
+                <w:sz w:val="22"/>
+                <w:szCs w:val="22"/>
+                <w:lang w:val="en-US"/>
+              </w:rPr>
+              <w:tab/>
+            </w:r>
+            <w:r>
+              <w:rPr>
+                <w:rStyle w:val="Hyperlink"/>
+              </w:rPr>
+              <w:t>Tok</w:t>
             </w:r>
             <w:r>
               <w:rPr>
@@ -605,7 +877,7 @@
               <w:rPr>
                 <w:rStyle w:val="Hyperlink"/>
               </w:rPr>
-              <w:t>pitanja</w:t>
+              <w:t>događaja</w:t>
             </w:r>
             <w:r>
               <w:rPr>
@@ -623,7 +895,7 @@
               <w:rPr>
                 <w:webHidden/>
               </w:rPr>
-              <w:instrText xml:space="preserve"> PAGEREF _Toc35784127 \h </w:instrText>
+              <w:instrText xml:space="preserve"> PAGEREF _Toc37531469 \h </w:instrText>
             </w:r>
             <w:r>
               <w:rPr>
@@ -640,7 +912,607 @@
               <w:rPr>
                 <w:webHidden/>
               </w:rPr>
+              <w:t>4</w:t>
+            </w:r>
+            <w:r>
+              <w:rPr>
+                <w:webHidden/>
+              </w:rPr>
+              <w:fldChar w:fldCharType="end"/>
+            </w:r>
+          </w:hyperlink>
+        </w:p>
+        <w:p>
+          <w:pPr>
+            <w:pStyle w:val="TOC3"/>
+            <w:rPr>
+              <w:rFonts w:asciiTheme="minorHAnsi" w:eastAsiaTheme="minorEastAsia" w:hAnsiTheme="minorHAnsi"/>
+              <w:sz w:val="22"/>
+              <w:szCs w:val="22"/>
+              <w:lang w:val="en-US"/>
+            </w:rPr>
+          </w:pPr>
+          <w:hyperlink w:anchor="_Toc37531470" w:history="1">
+            <w:r>
+              <w:rPr>
+                <w:rStyle w:val="Hyperlink"/>
+              </w:rPr>
+              <w:t>1</w:t>
+            </w:r>
+            <w:r>
+              <w:rPr>
+                <w:rFonts w:asciiTheme="minorHAnsi" w:eastAsiaTheme="minorEastAsia" w:hAnsiTheme="minorHAnsi"/>
+                <w:sz w:val="22"/>
+                <w:szCs w:val="22"/>
+                <w:lang w:val="en-US"/>
+              </w:rPr>
+              <w:tab/>
+            </w:r>
+            <w:r>
+              <w:rPr>
+                <w:rStyle w:val="Hyperlink"/>
+              </w:rPr>
+              <w:t>Mušterija dodaje još stavki u korpu</w:t>
+            </w:r>
+            <w:r>
+              <w:rPr>
+                <w:webHidden/>
+              </w:rPr>
+              <w:tab/>
+            </w:r>
+            <w:r>
+              <w:rPr>
+                <w:webHidden/>
+              </w:rPr>
+              <w:fldChar w:fldCharType="begin"/>
+            </w:r>
+            <w:r>
+              <w:rPr>
+                <w:webHidden/>
+              </w:rPr>
+              <w:instrText xml:space="preserve"> PAGEREF _Toc37531470 \h </w:instrText>
+            </w:r>
+            <w:r>
+              <w:rPr>
+                <w:webHidden/>
+              </w:rPr>
+            </w:r>
+            <w:r>
+              <w:rPr>
+                <w:webHidden/>
+              </w:rPr>
+              <w:fldChar w:fldCharType="separate"/>
+            </w:r>
+            <w:r>
+              <w:rPr>
+                <w:webHidden/>
+              </w:rPr>
+              <w:t>4</w:t>
+            </w:r>
+            <w:r>
+              <w:rPr>
+                <w:webHidden/>
+              </w:rPr>
+              <w:fldChar w:fldCharType="end"/>
+            </w:r>
+          </w:hyperlink>
+        </w:p>
+        <w:p>
+          <w:pPr>
+            <w:pStyle w:val="TOC3"/>
+            <w:rPr>
+              <w:rFonts w:asciiTheme="minorHAnsi" w:eastAsiaTheme="minorEastAsia" w:hAnsiTheme="minorHAnsi"/>
+              <w:sz w:val="22"/>
+              <w:szCs w:val="22"/>
+              <w:lang w:val="en-US"/>
+            </w:rPr>
+          </w:pPr>
+          <w:hyperlink w:anchor="_Toc37531471" w:history="1">
+            <w:r>
+              <w:rPr>
+                <w:rStyle w:val="Hyperlink"/>
+              </w:rPr>
+              <w:t>2</w:t>
+            </w:r>
+            <w:r>
+              <w:rPr>
+                <w:rFonts w:asciiTheme="minorHAnsi" w:eastAsiaTheme="minorEastAsia" w:hAnsiTheme="minorHAnsi"/>
+                <w:sz w:val="22"/>
+                <w:szCs w:val="22"/>
+                <w:lang w:val="en-US"/>
+              </w:rPr>
+              <w:tab/>
+            </w:r>
+            <w:r>
+              <w:rPr>
+                <w:rStyle w:val="Hyperlink"/>
+              </w:rPr>
+              <w:t>Mušterija menja količinu stavki već dodatih u korpu</w:t>
+            </w:r>
+            <w:r>
+              <w:rPr>
+                <w:webHidden/>
+              </w:rPr>
+              <w:tab/>
+            </w:r>
+            <w:r>
+              <w:rPr>
+                <w:webHidden/>
+              </w:rPr>
+              <w:fldChar w:fldCharType="begin"/>
+            </w:r>
+            <w:r>
+              <w:rPr>
+                <w:webHidden/>
+              </w:rPr>
+              <w:instrText xml:space="preserve"> PAGEREF _Toc37531471 \h </w:instrText>
+            </w:r>
+            <w:r>
+              <w:rPr>
+                <w:webHidden/>
+              </w:rPr>
+            </w:r>
+            <w:r>
+              <w:rPr>
+                <w:webHidden/>
+              </w:rPr>
+              <w:fldChar w:fldCharType="separate"/>
+            </w:r>
+            <w:r>
+              <w:rPr>
+                <w:webHidden/>
+              </w:rPr>
+              <w:t>4</w:t>
+            </w:r>
+            <w:r>
+              <w:rPr>
+                <w:webHidden/>
+              </w:rPr>
+              <w:fldChar w:fldCharType="end"/>
+            </w:r>
+          </w:hyperlink>
+        </w:p>
+        <w:p>
+          <w:pPr>
+            <w:pStyle w:val="TOC3"/>
+            <w:rPr>
+              <w:rFonts w:asciiTheme="minorHAnsi" w:eastAsiaTheme="minorEastAsia" w:hAnsiTheme="minorHAnsi"/>
+              <w:sz w:val="22"/>
+              <w:szCs w:val="22"/>
+              <w:lang w:val="en-US"/>
+            </w:rPr>
+          </w:pPr>
+          <w:hyperlink w:anchor="_Toc37531472" w:history="1">
+            <w:r>
+              <w:rPr>
+                <w:rStyle w:val="Hyperlink"/>
+              </w:rPr>
               <w:t>3</w:t>
+            </w:r>
+            <w:r>
+              <w:rPr>
+                <w:rFonts w:asciiTheme="minorHAnsi" w:eastAsiaTheme="minorEastAsia" w:hAnsiTheme="minorHAnsi"/>
+                <w:sz w:val="22"/>
+                <w:szCs w:val="22"/>
+                <w:lang w:val="en-US"/>
+              </w:rPr>
+              <w:tab/>
+            </w:r>
+            <w:r>
+              <w:rPr>
+                <w:rStyle w:val="Hyperlink"/>
+              </w:rPr>
+              <w:t>Mušterija uklanja stavke iz korpe</w:t>
+            </w:r>
+            <w:r>
+              <w:rPr>
+                <w:webHidden/>
+              </w:rPr>
+              <w:tab/>
+            </w:r>
+            <w:r>
+              <w:rPr>
+                <w:webHidden/>
+              </w:rPr>
+              <w:fldChar w:fldCharType="begin"/>
+            </w:r>
+            <w:r>
+              <w:rPr>
+                <w:webHidden/>
+              </w:rPr>
+              <w:instrText xml:space="preserve"> PAGEREF _Toc37531472 \h </w:instrText>
+            </w:r>
+            <w:r>
+              <w:rPr>
+                <w:webHidden/>
+              </w:rPr>
+            </w:r>
+            <w:r>
+              <w:rPr>
+                <w:webHidden/>
+              </w:rPr>
+              <w:fldChar w:fldCharType="separate"/>
+            </w:r>
+            <w:r>
+              <w:rPr>
+                <w:webHidden/>
+              </w:rPr>
+              <w:t>4</w:t>
+            </w:r>
+            <w:r>
+              <w:rPr>
+                <w:webHidden/>
+              </w:rPr>
+              <w:fldChar w:fldCharType="end"/>
+            </w:r>
+          </w:hyperlink>
+        </w:p>
+        <w:p>
+          <w:pPr>
+            <w:pStyle w:val="TOC3"/>
+            <w:rPr>
+              <w:rFonts w:asciiTheme="minorHAnsi" w:eastAsiaTheme="minorEastAsia" w:hAnsiTheme="minorHAnsi"/>
+              <w:sz w:val="22"/>
+              <w:szCs w:val="22"/>
+              <w:lang w:val="en-US"/>
+            </w:rPr>
+          </w:pPr>
+          <w:hyperlink w:anchor="_Toc37531473" w:history="1">
+            <w:r>
+              <w:rPr>
+                <w:rStyle w:val="Hyperlink"/>
+              </w:rPr>
+              <w:t>4</w:t>
+            </w:r>
+            <w:r>
+              <w:rPr>
+                <w:rFonts w:asciiTheme="minorHAnsi" w:eastAsiaTheme="minorEastAsia" w:hAnsiTheme="minorHAnsi"/>
+                <w:sz w:val="22"/>
+                <w:szCs w:val="22"/>
+                <w:lang w:val="en-US"/>
+              </w:rPr>
+              <w:tab/>
+            </w:r>
+            <w:r>
+              <w:rPr>
+                <w:rStyle w:val="Hyperlink"/>
+              </w:rPr>
+              <w:t>Mušterija nakon prijave ostvaruje popust</w:t>
+            </w:r>
+            <w:r>
+              <w:rPr>
+                <w:webHidden/>
+              </w:rPr>
+              <w:tab/>
+            </w:r>
+            <w:r>
+              <w:rPr>
+                <w:webHidden/>
+              </w:rPr>
+              <w:fldChar w:fldCharType="begin"/>
+            </w:r>
+            <w:r>
+              <w:rPr>
+                <w:webHidden/>
+              </w:rPr>
+              <w:instrText xml:space="preserve"> PAGEREF _Toc37531473 \h </w:instrText>
+            </w:r>
+            <w:r>
+              <w:rPr>
+                <w:webHidden/>
+              </w:rPr>
+            </w:r>
+            <w:r>
+              <w:rPr>
+                <w:webHidden/>
+              </w:rPr>
+              <w:fldChar w:fldCharType="separate"/>
+            </w:r>
+            <w:r>
+              <w:rPr>
+                <w:webHidden/>
+              </w:rPr>
+              <w:t>4</w:t>
+            </w:r>
+            <w:r>
+              <w:rPr>
+                <w:webHidden/>
+              </w:rPr>
+              <w:fldChar w:fldCharType="end"/>
+            </w:r>
+          </w:hyperlink>
+        </w:p>
+        <w:p>
+          <w:pPr>
+            <w:pStyle w:val="TOC3"/>
+            <w:rPr>
+              <w:rFonts w:asciiTheme="minorHAnsi" w:eastAsiaTheme="minorEastAsia" w:hAnsiTheme="minorHAnsi"/>
+              <w:sz w:val="22"/>
+              <w:szCs w:val="22"/>
+              <w:lang w:val="en-US"/>
+            </w:rPr>
+          </w:pPr>
+          <w:hyperlink w:anchor="_Toc37531474" w:history="1">
+            <w:r>
+              <w:rPr>
+                <w:rStyle w:val="Hyperlink"/>
+              </w:rPr>
+              <w:t>5</w:t>
+            </w:r>
+            <w:r>
+              <w:rPr>
+                <w:rFonts w:asciiTheme="minorHAnsi" w:eastAsiaTheme="minorEastAsia" w:hAnsiTheme="minorHAnsi"/>
+                <w:sz w:val="22"/>
+                <w:szCs w:val="22"/>
+                <w:lang w:val="en-US"/>
+              </w:rPr>
+              <w:tab/>
+            </w:r>
+            <w:r>
+              <w:rPr>
+                <w:rStyle w:val="Hyperlink"/>
+              </w:rPr>
+              <w:t>Mušterija menja stanje korpe nakon što se prijavi i ostvari popust</w:t>
+            </w:r>
+            <w:r>
+              <w:rPr>
+                <w:webHidden/>
+              </w:rPr>
+              <w:tab/>
+            </w:r>
+            <w:r>
+              <w:rPr>
+                <w:webHidden/>
+              </w:rPr>
+              <w:fldChar w:fldCharType="begin"/>
+            </w:r>
+            <w:r>
+              <w:rPr>
+                <w:webHidden/>
+              </w:rPr>
+              <w:instrText xml:space="preserve"> PAGEREF _Toc37531474 \h </w:instrText>
+            </w:r>
+            <w:r>
+              <w:rPr>
+                <w:webHidden/>
+              </w:rPr>
+            </w:r>
+            <w:r>
+              <w:rPr>
+                <w:webHidden/>
+              </w:rPr>
+              <w:fldChar w:fldCharType="separate"/>
+            </w:r>
+            <w:r>
+              <w:rPr>
+                <w:webHidden/>
+              </w:rPr>
+              <w:t>4</w:t>
+            </w:r>
+            <w:r>
+              <w:rPr>
+                <w:webHidden/>
+              </w:rPr>
+              <w:fldChar w:fldCharType="end"/>
+            </w:r>
+          </w:hyperlink>
+        </w:p>
+        <w:p>
+          <w:pPr>
+            <w:pStyle w:val="TOC2"/>
+            <w:rPr>
+              <w:rFonts w:asciiTheme="minorHAnsi" w:eastAsiaTheme="minorEastAsia" w:hAnsiTheme="minorHAnsi"/>
+              <w:sz w:val="22"/>
+              <w:szCs w:val="22"/>
+              <w:lang w:val="en-US"/>
+            </w:rPr>
+          </w:pPr>
+          <w:hyperlink w:anchor="_Toc37531475" w:history="1">
+            <w:r>
+              <w:rPr>
+                <w:rStyle w:val="Hyperlink"/>
+              </w:rPr>
+              <w:t>C</w:t>
+            </w:r>
+            <w:r>
+              <w:rPr>
+                <w:rFonts w:asciiTheme="minorHAnsi" w:eastAsiaTheme="minorEastAsia" w:hAnsiTheme="minorHAnsi"/>
+                <w:sz w:val="22"/>
+                <w:szCs w:val="22"/>
+                <w:lang w:val="en-US"/>
+              </w:rPr>
+              <w:tab/>
+            </w:r>
+            <w:r>
+              <w:rPr>
+                <w:rStyle w:val="Hyperlink"/>
+              </w:rPr>
+              <w:t>Nefunkcionalni zahtevi</w:t>
+            </w:r>
+            <w:r>
+              <w:rPr>
+                <w:webHidden/>
+              </w:rPr>
+              <w:tab/>
+            </w:r>
+            <w:r>
+              <w:rPr>
+                <w:webHidden/>
+              </w:rPr>
+              <w:fldChar w:fldCharType="begin"/>
+            </w:r>
+            <w:r>
+              <w:rPr>
+                <w:webHidden/>
+              </w:rPr>
+              <w:instrText xml:space="preserve"> PAGEREF _Toc37531475 \h </w:instrText>
+            </w:r>
+            <w:r>
+              <w:rPr>
+                <w:webHidden/>
+              </w:rPr>
+            </w:r>
+            <w:r>
+              <w:rPr>
+                <w:webHidden/>
+              </w:rPr>
+              <w:fldChar w:fldCharType="separate"/>
+            </w:r>
+            <w:r>
+              <w:rPr>
+                <w:webHidden/>
+              </w:rPr>
+              <w:t>4</w:t>
+            </w:r>
+            <w:r>
+              <w:rPr>
+                <w:webHidden/>
+              </w:rPr>
+              <w:fldChar w:fldCharType="end"/>
+            </w:r>
+          </w:hyperlink>
+        </w:p>
+        <w:p>
+          <w:pPr>
+            <w:pStyle w:val="TOC2"/>
+            <w:rPr>
+              <w:rFonts w:asciiTheme="minorHAnsi" w:eastAsiaTheme="minorEastAsia" w:hAnsiTheme="minorHAnsi"/>
+              <w:sz w:val="22"/>
+              <w:szCs w:val="22"/>
+              <w:lang w:val="en-US"/>
+            </w:rPr>
+          </w:pPr>
+          <w:hyperlink w:anchor="_Toc37531476" w:history="1">
+            <w:r>
+              <w:rPr>
+                <w:rStyle w:val="Hyperlink"/>
+              </w:rPr>
+              <w:t>D</w:t>
+            </w:r>
+            <w:r>
+              <w:rPr>
+                <w:rFonts w:asciiTheme="minorHAnsi" w:eastAsiaTheme="minorEastAsia" w:hAnsiTheme="minorHAnsi"/>
+                <w:sz w:val="22"/>
+                <w:szCs w:val="22"/>
+                <w:lang w:val="en-US"/>
+              </w:rPr>
+              <w:tab/>
+            </w:r>
+            <w:r>
+              <w:rPr>
+                <w:rStyle w:val="Hyperlink"/>
+              </w:rPr>
+              <w:t>Preduslovi</w:t>
+            </w:r>
+            <w:r>
+              <w:rPr>
+                <w:webHidden/>
+              </w:rPr>
+              <w:tab/>
+            </w:r>
+            <w:r>
+              <w:rPr>
+                <w:webHidden/>
+              </w:rPr>
+              <w:fldChar w:fldCharType="begin"/>
+            </w:r>
+            <w:r>
+              <w:rPr>
+                <w:webHidden/>
+              </w:rPr>
+              <w:instrText xml:space="preserve"> PAGEREF _Toc37531476 \h </w:instrText>
+            </w:r>
+            <w:r>
+              <w:rPr>
+                <w:webHidden/>
+              </w:rPr>
+            </w:r>
+            <w:r>
+              <w:rPr>
+                <w:webHidden/>
+              </w:rPr>
+              <w:fldChar w:fldCharType="separate"/>
+            </w:r>
+            <w:r>
+              <w:rPr>
+                <w:webHidden/>
+              </w:rPr>
+              <w:t>4</w:t>
+            </w:r>
+            <w:r>
+              <w:rPr>
+                <w:webHidden/>
+              </w:rPr>
+              <w:fldChar w:fldCharType="end"/>
+            </w:r>
+          </w:hyperlink>
+        </w:p>
+        <w:p>
+          <w:pPr>
+            <w:pStyle w:val="TOC2"/>
+            <w:rPr>
+              <w:rFonts w:asciiTheme="minorHAnsi" w:eastAsiaTheme="minorEastAsia" w:hAnsiTheme="minorHAnsi"/>
+              <w:sz w:val="22"/>
+              <w:szCs w:val="22"/>
+              <w:lang w:val="en-US"/>
+            </w:rPr>
+          </w:pPr>
+          <w:hyperlink w:anchor="_Toc37531477" w:history="1">
+            <w:r>
+              <w:rPr>
+                <w:rStyle w:val="Hyperlink"/>
+              </w:rPr>
+              <w:t>E</w:t>
+            </w:r>
+            <w:r>
+              <w:rPr>
+                <w:rFonts w:asciiTheme="minorHAnsi" w:eastAsiaTheme="minorEastAsia" w:hAnsiTheme="minorHAnsi"/>
+                <w:sz w:val="22"/>
+                <w:szCs w:val="22"/>
+                <w:lang w:val="en-US"/>
+              </w:rPr>
+              <w:tab/>
+            </w:r>
+            <w:r>
+              <w:rPr>
+                <w:rStyle w:val="Hyperlink"/>
+              </w:rPr>
+              <w:t>Posledice</w:t>
+            </w:r>
+            <w:r>
+              <w:rPr>
+                <w:webHidden/>
+              </w:rPr>
+              <w:tab/>
+            </w:r>
+            <w:r>
+              <w:rPr>
+                <w:webHidden/>
+              </w:rPr>
+              <w:fldChar w:fldCharType="begin"/>
+            </w:r>
+            <w:r>
+              <w:rPr>
+                <w:webHidden/>
+              </w:rPr>
+              <w:instrText xml:space="preserve"> PAGEREF _Toc37531477 \h </w:instrText>
+            </w:r>
+            <w:r>
+              <w:rPr>
+                <w:webHidden/>
+              </w:rPr>
+            </w:r>
+            <w:r>
+              <w:rPr>
+                <w:webHidden/>
+              </w:rPr>
+              <w:fldChar w:fldCharType="separate"/>
+            </w:r>
+            <w:r>
+              <w:rPr>
+                <w:webHidden/>
+              </w:rPr>
+              <w:t>5</w:t>
             </w:r>
             <w:r>
               <w:rPr>
@@ -657,22 +1529,22 @@
               <w:rFonts w:asciiTheme="minorHAnsi" w:eastAsiaTheme="minorEastAsia" w:hAnsiTheme="minorHAnsi"/>
               <w:sz w:val="22"/>
               <w:szCs w:val="22"/>
-              <w:lang w:val="en-GB" w:eastAsia="en-GB"/>
+              <w:lang w:val="en-US"/>
             </w:rPr>
           </w:pPr>
-          <w:hyperlink w:anchor="_Toc35784128" w:history="1">
+          <w:hyperlink w:anchor="_Toc37531478" w:history="1">
             <w:r>
               <w:rPr>
                 <w:rStyle w:val="Hyperlink"/>
               </w:rPr>
-              <w:t>III</w:t>
+              <w:t>IV</w:t>
             </w:r>
             <w:r>
               <w:rPr>
                 <w:rFonts w:asciiTheme="minorHAnsi" w:eastAsiaTheme="minorEastAsia" w:hAnsiTheme="minorHAnsi"/>
                 <w:sz w:val="22"/>
                 <w:szCs w:val="22"/>
-                <w:lang w:val="en-GB" w:eastAsia="en-GB"/>
+                <w:lang w:val="en-US"/>
               </w:rPr>
               <w:tab/>
             </w:r>
@@ -680,7 +1552,7 @@
               <w:rPr>
                 <w:rStyle w:val="Hyperlink"/>
               </w:rPr>
-              <w:t>Scenario izračunavanja cene porudžbine</w:t>
+              <w:t>Zapisnik revizija</w:t>
             </w:r>
             <w:r>
               <w:rPr>
@@ -698,770 +1570,7 @@
               <w:rPr>
                 <w:webHidden/>
               </w:rPr>
-              <w:instrText xml:space="preserve"> PAGEREF _Toc35784128 \h </w:instrText>
-            </w:r>
-            <w:r>
-              <w:rPr>
-                <w:webHidden/>
-              </w:rPr>
-            </w:r>
-            <w:r>
-              <w:rPr>
-                <w:webHidden/>
-              </w:rPr>
-              <w:fldChar w:fldCharType="separate"/>
-            </w:r>
-            <w:r>
-              <w:rPr>
-                <w:webHidden/>
-              </w:rPr>
-              <w:t>4</w:t>
-            </w:r>
-            <w:r>
-              <w:rPr>
-                <w:webHidden/>
-              </w:rPr>
-              <w:fldChar w:fldCharType="end"/>
-            </w:r>
-          </w:hyperlink>
-        </w:p>
-        <w:p>
-          <w:pPr>
-            <w:pStyle w:val="TOC2"/>
-            <w:rPr>
-              <w:rFonts w:asciiTheme="minorHAnsi" w:eastAsiaTheme="minorEastAsia" w:hAnsiTheme="minorHAnsi"/>
-              <w:sz w:val="22"/>
-              <w:szCs w:val="22"/>
-              <w:lang w:val="en-GB" w:eastAsia="en-GB"/>
-            </w:rPr>
-          </w:pPr>
-          <w:hyperlink w:anchor="_Toc35784129" w:history="1">
-            <w:r>
-              <w:rPr>
-                <w:rStyle w:val="Hyperlink"/>
-              </w:rPr>
-              <w:t>A</w:t>
-            </w:r>
-            <w:r>
-              <w:rPr>
-                <w:rFonts w:asciiTheme="minorHAnsi" w:eastAsiaTheme="minorEastAsia" w:hAnsiTheme="minorHAnsi"/>
-                <w:sz w:val="22"/>
-                <w:szCs w:val="22"/>
-                <w:lang w:val="en-GB" w:eastAsia="en-GB"/>
-              </w:rPr>
-              <w:tab/>
-            </w:r>
-            <w:r>
-              <w:rPr>
-                <w:rStyle w:val="Hyperlink"/>
-              </w:rPr>
-              <w:t>Kratak opis</w:t>
-            </w:r>
-            <w:r>
-              <w:rPr>
-                <w:webHidden/>
-              </w:rPr>
-              <w:tab/>
-            </w:r>
-            <w:r>
-              <w:rPr>
-                <w:webHidden/>
-              </w:rPr>
-              <w:fldChar w:fldCharType="begin"/>
-            </w:r>
-            <w:r>
-              <w:rPr>
-                <w:webHidden/>
-              </w:rPr>
-              <w:instrText xml:space="preserve"> PAGEREF _Toc35784129 \h </w:instrText>
-            </w:r>
-            <w:r>
-              <w:rPr>
-                <w:webHidden/>
-              </w:rPr>
-            </w:r>
-            <w:r>
-              <w:rPr>
-                <w:webHidden/>
-              </w:rPr>
-              <w:fldChar w:fldCharType="separate"/>
-            </w:r>
-            <w:r>
-              <w:rPr>
-                <w:webHidden/>
-              </w:rPr>
-              <w:t>4</w:t>
-            </w:r>
-            <w:r>
-              <w:rPr>
-                <w:webHidden/>
-              </w:rPr>
-              <w:fldChar w:fldCharType="end"/>
-            </w:r>
-          </w:hyperlink>
-        </w:p>
-        <w:p>
-          <w:pPr>
-            <w:pStyle w:val="TOC2"/>
-            <w:rPr>
-              <w:rFonts w:asciiTheme="minorHAnsi" w:eastAsiaTheme="minorEastAsia" w:hAnsiTheme="minorHAnsi"/>
-              <w:sz w:val="22"/>
-              <w:szCs w:val="22"/>
-              <w:lang w:val="en-GB" w:eastAsia="en-GB"/>
-            </w:rPr>
-          </w:pPr>
-          <w:hyperlink w:anchor="_Toc35784130" w:history="1">
-            <w:r>
-              <w:rPr>
-                <w:rStyle w:val="Hyperlink"/>
-              </w:rPr>
-              <w:t>B</w:t>
-            </w:r>
-            <w:r>
-              <w:rPr>
-                <w:rFonts w:asciiTheme="minorHAnsi" w:eastAsiaTheme="minorEastAsia" w:hAnsiTheme="minorHAnsi"/>
-                <w:sz w:val="22"/>
-                <w:szCs w:val="22"/>
-                <w:lang w:val="en-GB" w:eastAsia="en-GB"/>
-              </w:rPr>
-              <w:tab/>
-            </w:r>
-            <w:r>
-              <w:rPr>
-                <w:rStyle w:val="Hyperlink"/>
-              </w:rPr>
-              <w:t>Tok</w:t>
-            </w:r>
-            <w:r>
-              <w:rPr>
-                <w:rStyle w:val="Hyperlink"/>
-                <w:spacing w:val="-2"/>
-              </w:rPr>
-              <w:t xml:space="preserve"> </w:t>
-            </w:r>
-            <w:r>
-              <w:rPr>
-                <w:rStyle w:val="Hyperlink"/>
-              </w:rPr>
-              <w:t>događaja</w:t>
-            </w:r>
-            <w:r>
-              <w:rPr>
-                <w:webHidden/>
-              </w:rPr>
-              <w:tab/>
-            </w:r>
-            <w:r>
-              <w:rPr>
-                <w:webHidden/>
-              </w:rPr>
-              <w:fldChar w:fldCharType="begin"/>
-            </w:r>
-            <w:r>
-              <w:rPr>
-                <w:webHidden/>
-              </w:rPr>
-              <w:instrText xml:space="preserve"> PAGEREF _Toc35784130 \h </w:instrText>
-            </w:r>
-            <w:r>
-              <w:rPr>
-                <w:webHidden/>
-              </w:rPr>
-            </w:r>
-            <w:r>
-              <w:rPr>
-                <w:webHidden/>
-              </w:rPr>
-              <w:fldChar w:fldCharType="separate"/>
-            </w:r>
-            <w:r>
-              <w:rPr>
-                <w:webHidden/>
-              </w:rPr>
-              <w:t>4</w:t>
-            </w:r>
-            <w:r>
-              <w:rPr>
-                <w:webHidden/>
-              </w:rPr>
-              <w:fldChar w:fldCharType="end"/>
-            </w:r>
-          </w:hyperlink>
-        </w:p>
-        <w:p>
-          <w:pPr>
-            <w:pStyle w:val="TOC3"/>
-            <w:rPr>
-              <w:rFonts w:asciiTheme="minorHAnsi" w:eastAsiaTheme="minorEastAsia" w:hAnsiTheme="minorHAnsi"/>
-              <w:sz w:val="22"/>
-              <w:szCs w:val="22"/>
-              <w:lang w:val="en-GB" w:eastAsia="en-GB"/>
-            </w:rPr>
-          </w:pPr>
-          <w:hyperlink w:anchor="_Toc35784131" w:history="1">
-            <w:r>
-              <w:rPr>
-                <w:rStyle w:val="Hyperlink"/>
-              </w:rPr>
-              <w:t>1</w:t>
-            </w:r>
-            <w:r>
-              <w:rPr>
-                <w:rFonts w:asciiTheme="minorHAnsi" w:eastAsiaTheme="minorEastAsia" w:hAnsiTheme="minorHAnsi"/>
-                <w:sz w:val="22"/>
-                <w:szCs w:val="22"/>
-                <w:lang w:val="en-GB" w:eastAsia="en-GB"/>
-              </w:rPr>
-              <w:tab/>
-            </w:r>
-            <w:r>
-              <w:rPr>
-                <w:rStyle w:val="Hyperlink"/>
-              </w:rPr>
-              <w:t>Mušterija dodaje još stavki u korpu</w:t>
-            </w:r>
-            <w:r>
-              <w:rPr>
-                <w:webHidden/>
-              </w:rPr>
-              <w:tab/>
-            </w:r>
-            <w:r>
-              <w:rPr>
-                <w:webHidden/>
-              </w:rPr>
-              <w:fldChar w:fldCharType="begin"/>
-            </w:r>
-            <w:r>
-              <w:rPr>
-                <w:webHidden/>
-              </w:rPr>
-              <w:instrText xml:space="preserve"> PAGEREF _Toc35784131 \h </w:instrText>
-            </w:r>
-            <w:r>
-              <w:rPr>
-                <w:webHidden/>
-              </w:rPr>
-            </w:r>
-            <w:r>
-              <w:rPr>
-                <w:webHidden/>
-              </w:rPr>
-              <w:fldChar w:fldCharType="separate"/>
-            </w:r>
-            <w:r>
-              <w:rPr>
-                <w:webHidden/>
-              </w:rPr>
-              <w:t>4</w:t>
-            </w:r>
-            <w:r>
-              <w:rPr>
-                <w:webHidden/>
-              </w:rPr>
-              <w:fldChar w:fldCharType="end"/>
-            </w:r>
-          </w:hyperlink>
-        </w:p>
-        <w:p>
-          <w:pPr>
-            <w:pStyle w:val="TOC3"/>
-            <w:rPr>
-              <w:rFonts w:asciiTheme="minorHAnsi" w:eastAsiaTheme="minorEastAsia" w:hAnsiTheme="minorHAnsi"/>
-              <w:sz w:val="22"/>
-              <w:szCs w:val="22"/>
-              <w:lang w:val="en-GB" w:eastAsia="en-GB"/>
-            </w:rPr>
-          </w:pPr>
-          <w:hyperlink w:anchor="_Toc35784132" w:history="1">
-            <w:r>
-              <w:rPr>
-                <w:rStyle w:val="Hyperlink"/>
-              </w:rPr>
-              <w:t>2</w:t>
-            </w:r>
-            <w:r>
-              <w:rPr>
-                <w:rFonts w:asciiTheme="minorHAnsi" w:eastAsiaTheme="minorEastAsia" w:hAnsiTheme="minorHAnsi"/>
-                <w:sz w:val="22"/>
-                <w:szCs w:val="22"/>
-                <w:lang w:val="en-GB" w:eastAsia="en-GB"/>
-              </w:rPr>
-              <w:tab/>
-            </w:r>
-            <w:r>
-              <w:rPr>
-                <w:rStyle w:val="Hyperlink"/>
-              </w:rPr>
-              <w:t>Mušterija menja količinu stavki već dodatih u korpu</w:t>
-            </w:r>
-            <w:r>
-              <w:rPr>
-                <w:webHidden/>
-              </w:rPr>
-              <w:tab/>
-            </w:r>
-            <w:r>
-              <w:rPr>
-                <w:webHidden/>
-              </w:rPr>
-              <w:fldChar w:fldCharType="begin"/>
-            </w:r>
-            <w:r>
-              <w:rPr>
-                <w:webHidden/>
-              </w:rPr>
-              <w:instrText xml:space="preserve"> PAGEREF _Toc35784132 \h </w:instrText>
-            </w:r>
-            <w:r>
-              <w:rPr>
-                <w:webHidden/>
-              </w:rPr>
-            </w:r>
-            <w:r>
-              <w:rPr>
-                <w:webHidden/>
-              </w:rPr>
-              <w:fldChar w:fldCharType="separate"/>
-            </w:r>
-            <w:r>
-              <w:rPr>
-                <w:webHidden/>
-              </w:rPr>
-              <w:t>4</w:t>
-            </w:r>
-            <w:r>
-              <w:rPr>
-                <w:webHidden/>
-              </w:rPr>
-              <w:fldChar w:fldCharType="end"/>
-            </w:r>
-          </w:hyperlink>
-        </w:p>
-        <w:p>
-          <w:pPr>
-            <w:pStyle w:val="TOC3"/>
-            <w:rPr>
-              <w:rFonts w:asciiTheme="minorHAnsi" w:eastAsiaTheme="minorEastAsia" w:hAnsiTheme="minorHAnsi"/>
-              <w:sz w:val="22"/>
-              <w:szCs w:val="22"/>
-              <w:lang w:val="en-GB" w:eastAsia="en-GB"/>
-            </w:rPr>
-          </w:pPr>
-          <w:hyperlink w:anchor="_Toc35784133" w:history="1">
-            <w:r>
-              <w:rPr>
-                <w:rStyle w:val="Hyperlink"/>
-              </w:rPr>
-              <w:t>3</w:t>
-            </w:r>
-            <w:r>
-              <w:rPr>
-                <w:rFonts w:asciiTheme="minorHAnsi" w:eastAsiaTheme="minorEastAsia" w:hAnsiTheme="minorHAnsi"/>
-                <w:sz w:val="22"/>
-                <w:szCs w:val="22"/>
-                <w:lang w:val="en-GB" w:eastAsia="en-GB"/>
-              </w:rPr>
-              <w:tab/>
-            </w:r>
-            <w:r>
-              <w:rPr>
-                <w:rStyle w:val="Hyperlink"/>
-              </w:rPr>
-              <w:t>Mušterija uklanja stavke iz korpe</w:t>
-            </w:r>
-            <w:r>
-              <w:rPr>
-                <w:webHidden/>
-              </w:rPr>
-              <w:tab/>
-            </w:r>
-            <w:r>
-              <w:rPr>
-                <w:webHidden/>
-              </w:rPr>
-              <w:fldChar w:fldCharType="begin"/>
-            </w:r>
-            <w:r>
-              <w:rPr>
-                <w:webHidden/>
-              </w:rPr>
-              <w:instrText xml:space="preserve"> PAGEREF _Toc35784133 \h </w:instrText>
-            </w:r>
-            <w:r>
-              <w:rPr>
-                <w:webHidden/>
-              </w:rPr>
-            </w:r>
-            <w:r>
-              <w:rPr>
-                <w:webHidden/>
-              </w:rPr>
-              <w:fldChar w:fldCharType="separate"/>
-            </w:r>
-            <w:r>
-              <w:rPr>
-                <w:webHidden/>
-              </w:rPr>
-              <w:t>4</w:t>
-            </w:r>
-            <w:r>
-              <w:rPr>
-                <w:webHidden/>
-              </w:rPr>
-              <w:fldChar w:fldCharType="end"/>
-            </w:r>
-          </w:hyperlink>
-        </w:p>
-        <w:p>
-          <w:pPr>
-            <w:pStyle w:val="TOC3"/>
-            <w:rPr>
-              <w:rFonts w:asciiTheme="minorHAnsi" w:eastAsiaTheme="minorEastAsia" w:hAnsiTheme="minorHAnsi"/>
-              <w:sz w:val="22"/>
-              <w:szCs w:val="22"/>
-              <w:lang w:val="en-GB" w:eastAsia="en-GB"/>
-            </w:rPr>
-          </w:pPr>
-          <w:hyperlink w:anchor="_Toc35784134" w:history="1">
-            <w:r>
-              <w:rPr>
-                <w:rStyle w:val="Hyperlink"/>
-              </w:rPr>
-              <w:t>4</w:t>
-            </w:r>
-            <w:r>
-              <w:rPr>
-                <w:rFonts w:asciiTheme="minorHAnsi" w:eastAsiaTheme="minorEastAsia" w:hAnsiTheme="minorHAnsi"/>
-                <w:sz w:val="22"/>
-                <w:szCs w:val="22"/>
-                <w:lang w:val="en-GB" w:eastAsia="en-GB"/>
-              </w:rPr>
-              <w:tab/>
-            </w:r>
-            <w:r>
-              <w:rPr>
-                <w:rStyle w:val="Hyperlink"/>
-              </w:rPr>
-              <w:t>Mušterija nakon prijave ostvaruje popust</w:t>
-            </w:r>
-            <w:r>
-              <w:rPr>
-                <w:webHidden/>
-              </w:rPr>
-              <w:tab/>
-            </w:r>
-            <w:r>
-              <w:rPr>
-                <w:webHidden/>
-              </w:rPr>
-              <w:fldChar w:fldCharType="begin"/>
-            </w:r>
-            <w:r>
-              <w:rPr>
-                <w:webHidden/>
-              </w:rPr>
-              <w:instrText xml:space="preserve"> PAGEREF _Toc35784134 \h </w:instrText>
-            </w:r>
-            <w:r>
-              <w:rPr>
-                <w:webHidden/>
-              </w:rPr>
-            </w:r>
-            <w:r>
-              <w:rPr>
-                <w:webHidden/>
-              </w:rPr>
-              <w:fldChar w:fldCharType="separate"/>
-            </w:r>
-            <w:r>
-              <w:rPr>
-                <w:webHidden/>
-              </w:rPr>
-              <w:t>4</w:t>
-            </w:r>
-            <w:r>
-              <w:rPr>
-                <w:webHidden/>
-              </w:rPr>
-              <w:fldChar w:fldCharType="end"/>
-            </w:r>
-          </w:hyperlink>
-        </w:p>
-        <w:p>
-          <w:pPr>
-            <w:pStyle w:val="TOC3"/>
-            <w:rPr>
-              <w:rFonts w:asciiTheme="minorHAnsi" w:eastAsiaTheme="minorEastAsia" w:hAnsiTheme="minorHAnsi"/>
-              <w:sz w:val="22"/>
-              <w:szCs w:val="22"/>
-              <w:lang w:val="en-GB" w:eastAsia="en-GB"/>
-            </w:rPr>
-          </w:pPr>
-          <w:hyperlink w:anchor="_Toc35784135" w:history="1">
-            <w:r>
-              <w:rPr>
-                <w:rStyle w:val="Hyperlink"/>
-              </w:rPr>
-              <w:t>5</w:t>
-            </w:r>
-            <w:r>
-              <w:rPr>
-                <w:rFonts w:asciiTheme="minorHAnsi" w:eastAsiaTheme="minorEastAsia" w:hAnsiTheme="minorHAnsi"/>
-                <w:sz w:val="22"/>
-                <w:szCs w:val="22"/>
-                <w:lang w:val="en-GB" w:eastAsia="en-GB"/>
-              </w:rPr>
-              <w:tab/>
-            </w:r>
-            <w:r>
-              <w:rPr>
-                <w:rStyle w:val="Hyperlink"/>
-              </w:rPr>
-              <w:t>Mušterija menja stanje korpe nakon što se prijavi i ostvari popust</w:t>
-            </w:r>
-            <w:r>
-              <w:rPr>
-                <w:webHidden/>
-              </w:rPr>
-              <w:tab/>
-            </w:r>
-            <w:r>
-              <w:rPr>
-                <w:webHidden/>
-              </w:rPr>
-              <w:fldChar w:fldCharType="begin"/>
-            </w:r>
-            <w:r>
-              <w:rPr>
-                <w:webHidden/>
-              </w:rPr>
-              <w:instrText xml:space="preserve"> PAGEREF _Toc35784135 \h </w:instrText>
-            </w:r>
-            <w:r>
-              <w:rPr>
-                <w:webHidden/>
-              </w:rPr>
-            </w:r>
-            <w:r>
-              <w:rPr>
-                <w:webHidden/>
-              </w:rPr>
-              <w:fldChar w:fldCharType="separate"/>
-            </w:r>
-            <w:r>
-              <w:rPr>
-                <w:webHidden/>
-              </w:rPr>
-              <w:t>4</w:t>
-            </w:r>
-            <w:r>
-              <w:rPr>
-                <w:webHidden/>
-              </w:rPr>
-              <w:fldChar w:fldCharType="end"/>
-            </w:r>
-          </w:hyperlink>
-        </w:p>
-        <w:p>
-          <w:pPr>
-            <w:pStyle w:val="TOC2"/>
-            <w:rPr>
-              <w:rFonts w:asciiTheme="minorHAnsi" w:eastAsiaTheme="minorEastAsia" w:hAnsiTheme="minorHAnsi"/>
-              <w:sz w:val="22"/>
-              <w:szCs w:val="22"/>
-              <w:lang w:val="en-GB" w:eastAsia="en-GB"/>
-            </w:rPr>
-          </w:pPr>
-          <w:hyperlink w:anchor="_Toc35784136" w:history="1">
-            <w:r>
-              <w:rPr>
-                <w:rStyle w:val="Hyperlink"/>
-              </w:rPr>
-              <w:t>C</w:t>
-            </w:r>
-            <w:r>
-              <w:rPr>
-                <w:rFonts w:asciiTheme="minorHAnsi" w:eastAsiaTheme="minorEastAsia" w:hAnsiTheme="minorHAnsi"/>
-                <w:sz w:val="22"/>
-                <w:szCs w:val="22"/>
-                <w:lang w:val="en-GB" w:eastAsia="en-GB"/>
-              </w:rPr>
-              <w:tab/>
-            </w:r>
-            <w:r>
-              <w:rPr>
-                <w:rStyle w:val="Hyperlink"/>
-              </w:rPr>
-              <w:t>Nefunkcionalni zahtevi</w:t>
-            </w:r>
-            <w:r>
-              <w:rPr>
-                <w:webHidden/>
-              </w:rPr>
-              <w:tab/>
-            </w:r>
-            <w:r>
-              <w:rPr>
-                <w:webHidden/>
-              </w:rPr>
-              <w:fldChar w:fldCharType="begin"/>
-            </w:r>
-            <w:r>
-              <w:rPr>
-                <w:webHidden/>
-              </w:rPr>
-              <w:instrText xml:space="preserve"> PAGEREF _Toc35784136 \h </w:instrText>
-            </w:r>
-            <w:r>
-              <w:rPr>
-                <w:webHidden/>
-              </w:rPr>
-            </w:r>
-            <w:r>
-              <w:rPr>
-                <w:webHidden/>
-              </w:rPr>
-              <w:fldChar w:fldCharType="separate"/>
-            </w:r>
-            <w:r>
-              <w:rPr>
-                <w:webHidden/>
-              </w:rPr>
-              <w:t>4</w:t>
-            </w:r>
-            <w:r>
-              <w:rPr>
-                <w:webHidden/>
-              </w:rPr>
-              <w:fldChar w:fldCharType="end"/>
-            </w:r>
-          </w:hyperlink>
-        </w:p>
-        <w:p>
-          <w:pPr>
-            <w:pStyle w:val="TOC2"/>
-            <w:rPr>
-              <w:rFonts w:asciiTheme="minorHAnsi" w:eastAsiaTheme="minorEastAsia" w:hAnsiTheme="minorHAnsi"/>
-              <w:sz w:val="22"/>
-              <w:szCs w:val="22"/>
-              <w:lang w:val="en-GB" w:eastAsia="en-GB"/>
-            </w:rPr>
-          </w:pPr>
-          <w:hyperlink w:anchor="_Toc35784137" w:history="1">
-            <w:r>
-              <w:rPr>
-                <w:rStyle w:val="Hyperlink"/>
-              </w:rPr>
-              <w:t>D</w:t>
-            </w:r>
-            <w:r>
-              <w:rPr>
-                <w:rFonts w:asciiTheme="minorHAnsi" w:eastAsiaTheme="minorEastAsia" w:hAnsiTheme="minorHAnsi"/>
-                <w:sz w:val="22"/>
-                <w:szCs w:val="22"/>
-                <w:lang w:val="en-GB" w:eastAsia="en-GB"/>
-              </w:rPr>
-              <w:tab/>
-            </w:r>
-            <w:r>
-              <w:rPr>
-                <w:rStyle w:val="Hyperlink"/>
-              </w:rPr>
-              <w:t>Preduslovi</w:t>
-            </w:r>
-            <w:r>
-              <w:rPr>
-                <w:webHidden/>
-              </w:rPr>
-              <w:tab/>
-            </w:r>
-            <w:r>
-              <w:rPr>
-                <w:webHidden/>
-              </w:rPr>
-              <w:fldChar w:fldCharType="begin"/>
-            </w:r>
-            <w:r>
-              <w:rPr>
-                <w:webHidden/>
-              </w:rPr>
-              <w:instrText xml:space="preserve"> PAGEREF _Toc35784137 \h </w:instrText>
-            </w:r>
-            <w:r>
-              <w:rPr>
-                <w:webHidden/>
-              </w:rPr>
-            </w:r>
-            <w:r>
-              <w:rPr>
-                <w:webHidden/>
-              </w:rPr>
-              <w:fldChar w:fldCharType="separate"/>
-            </w:r>
-            <w:r>
-              <w:rPr>
-                <w:webHidden/>
-              </w:rPr>
-              <w:t>4</w:t>
-            </w:r>
-            <w:r>
-              <w:rPr>
-                <w:webHidden/>
-              </w:rPr>
-              <w:fldChar w:fldCharType="end"/>
-            </w:r>
-          </w:hyperlink>
-        </w:p>
-        <w:p>
-          <w:pPr>
-            <w:pStyle w:val="TOC2"/>
-            <w:rPr>
-              <w:rFonts w:asciiTheme="minorHAnsi" w:eastAsiaTheme="minorEastAsia" w:hAnsiTheme="minorHAnsi"/>
-              <w:sz w:val="22"/>
-              <w:szCs w:val="22"/>
-              <w:lang w:val="en-GB" w:eastAsia="en-GB"/>
-            </w:rPr>
-          </w:pPr>
-          <w:hyperlink w:anchor="_Toc35784138" w:history="1">
-            <w:r>
-              <w:rPr>
-                <w:rStyle w:val="Hyperlink"/>
-              </w:rPr>
-              <w:t>E</w:t>
-            </w:r>
-            <w:r>
-              <w:rPr>
-                <w:rFonts w:asciiTheme="minorHAnsi" w:eastAsiaTheme="minorEastAsia" w:hAnsiTheme="minorHAnsi"/>
-                <w:sz w:val="22"/>
-                <w:szCs w:val="22"/>
-                <w:lang w:val="en-GB" w:eastAsia="en-GB"/>
-              </w:rPr>
-              <w:tab/>
-            </w:r>
-            <w:r>
-              <w:rPr>
-                <w:rStyle w:val="Hyperlink"/>
-              </w:rPr>
-              <w:t>Posledice</w:t>
-            </w:r>
-            <w:r>
-              <w:rPr>
-                <w:webHidden/>
-              </w:rPr>
-              <w:tab/>
-            </w:r>
-            <w:r>
-              <w:rPr>
-                <w:webHidden/>
-              </w:rPr>
-              <w:fldChar w:fldCharType="begin"/>
-            </w:r>
-            <w:r>
-              <w:rPr>
-                <w:webHidden/>
-              </w:rPr>
-              <w:instrText xml:space="preserve"> PAGEREF _Toc35784138 \h </w:instrText>
+              <w:instrText xml:space="preserve"> PAGEREF _Toc37531478 \h </w:instrText>
             </w:r>
             <w:r>
               <w:rPr>
@@ -1492,70 +1601,6 @@
           <w:pPr>
             <w:pStyle w:val="TOC1"/>
           </w:pPr>
-          <w:hyperlink w:anchor="_Toc35784139" w:history="1">
-            <w:r>
-              <w:rPr>
-                <w:rStyle w:val="Hyperlink"/>
-              </w:rPr>
-              <w:t>IV</w:t>
-            </w:r>
-            <w:r>
-              <w:rPr>
-                <w:rFonts w:asciiTheme="minorHAnsi" w:eastAsiaTheme="minorEastAsia" w:hAnsiTheme="minorHAnsi"/>
-                <w:sz w:val="22"/>
-                <w:szCs w:val="22"/>
-                <w:lang w:val="en-GB" w:eastAsia="en-GB"/>
-              </w:rPr>
-              <w:tab/>
-            </w:r>
-            <w:r>
-              <w:rPr>
-                <w:rStyle w:val="Hyperlink"/>
-              </w:rPr>
-              <w:t>Zapisnik revizija</w:t>
-            </w:r>
-            <w:r>
-              <w:rPr>
-                <w:webHidden/>
-              </w:rPr>
-              <w:tab/>
-            </w:r>
-            <w:r>
-              <w:rPr>
-                <w:webHidden/>
-              </w:rPr>
-              <w:fldChar w:fldCharType="begin"/>
-            </w:r>
-            <w:r>
-              <w:rPr>
-                <w:webHidden/>
-              </w:rPr>
-              <w:instrText xml:space="preserve"> PAGEREF _Toc35784139 \h </w:instrText>
-            </w:r>
-            <w:r>
-              <w:rPr>
-                <w:webHidden/>
-              </w:rPr>
-            </w:r>
-            <w:r>
-              <w:rPr>
-                <w:webHidden/>
-              </w:rPr>
-              <w:fldChar w:fldCharType="separate"/>
-            </w:r>
-            <w:r>
-              <w:rPr>
-                <w:webHidden/>
-              </w:rPr>
-              <w:t>5</w:t>
-            </w:r>
-            <w:r>
-              <w:rPr>
-                <w:webHidden/>
-              </w:rPr>
-              <w:fldChar w:fldCharType="end"/>
-            </w:r>
-          </w:hyperlink>
           <w:r>
             <w:rPr>
               <w:b/>
@@ -1584,7 +1629,7 @@
         <w:pStyle w:val="Heading1"/>
       </w:pPr>
       <w:bookmarkStart w:id="1" w:name="_Toc34304103"/>
-      <w:bookmarkStart w:id="2" w:name="_Toc35784123"/>
+      <w:bookmarkStart w:id="2" w:name="_Toc37531462"/>
       <w:r>
         <w:lastRenderedPageBreak/>
         <w:t>Uvod</w:t>
@@ -1597,7 +1642,7 @@
         <w:pStyle w:val="Heading2"/>
       </w:pPr>
       <w:bookmarkStart w:id="3" w:name="_Toc34304104"/>
-      <w:bookmarkStart w:id="4" w:name="_Toc35784124"/>
+      <w:bookmarkStart w:id="4" w:name="_Toc37531463"/>
       <w:r>
         <w:t>Rezime</w:t>
       </w:r>
@@ -1614,7 +1659,7 @@
       <w:pPr>
         <w:pStyle w:val="Heading2"/>
       </w:pPr>
-      <w:bookmarkStart w:id="6" w:name="_Toc35784125"/>
+      <w:bookmarkStart w:id="6" w:name="_Toc37531464"/>
       <w:r>
         <w:t>Namena dokumenta i ciljne</w:t>
       </w:r>
@@ -1641,15 +1686,7 @@
         <w:t>razvoj</w:t>
       </w:r>
       <w:r>
-        <w:t xml:space="preserve">a, </w:t>
-      </w:r>
-      <w:proofErr w:type="spellStart"/>
-      <w:r>
-        <w:t>validacije</w:t>
-      </w:r>
-      <w:proofErr w:type="spellEnd"/>
-      <w:r>
-        <w:t xml:space="preserve"> i testiranja </w:t>
+        <w:t xml:space="preserve">a, validacije i testiranja </w:t>
       </w:r>
       <w:r>
         <w:t>projekt</w:t>
@@ -1684,7 +1721,7 @@
         <w:pStyle w:val="Heading2"/>
       </w:pPr>
       <w:bookmarkStart w:id="7" w:name="_Toc34304106"/>
-      <w:bookmarkStart w:id="8" w:name="_Toc35784126"/>
+      <w:bookmarkStart w:id="8" w:name="_Toc37531465"/>
       <w:r>
         <w:t>Reference</w:t>
       </w:r>
@@ -1752,84 +1789,12 @@
           <w:lang w:val="sr-Latn-RS"/>
         </w:rPr>
       </w:pPr>
-      <w:proofErr w:type="spellStart"/>
       <w:r>
         <w:rPr>
           <w:lang w:val="sr-Latn-RS"/>
         </w:rPr>
-        <w:t>Guidelines</w:t>
-      </w:r>
-      <w:proofErr w:type="spellEnd"/>
-      <w:r>
-        <w:rPr>
-          <w:lang w:val="sr-Latn-RS"/>
-        </w:rPr>
-        <w:t xml:space="preserve"> – </w:t>
-      </w:r>
-      <w:proofErr w:type="spellStart"/>
-      <w:r>
-        <w:rPr>
-          <w:lang w:val="sr-Latn-RS"/>
-        </w:rPr>
-        <w:t>Use</w:t>
-      </w:r>
-      <w:proofErr w:type="spellEnd"/>
-      <w:r>
-        <w:rPr>
-          <w:lang w:val="sr-Latn-RS"/>
-        </w:rPr>
-        <w:t xml:space="preserve"> </w:t>
-      </w:r>
-      <w:proofErr w:type="spellStart"/>
-      <w:r>
-        <w:rPr>
-          <w:lang w:val="sr-Latn-RS"/>
-        </w:rPr>
-        <w:t>Case</w:t>
-      </w:r>
-      <w:proofErr w:type="spellEnd"/>
-      <w:r>
-        <w:rPr>
-          <w:lang w:val="sr-Latn-RS"/>
-        </w:rPr>
-        <w:t xml:space="preserve">, </w:t>
-      </w:r>
-      <w:proofErr w:type="spellStart"/>
-      <w:r>
-        <w:rPr>
-          <w:lang w:val="sr-Latn-RS"/>
-        </w:rPr>
-        <w:t>Rational</w:t>
-      </w:r>
-      <w:proofErr w:type="spellEnd"/>
-      <w:r>
-        <w:rPr>
-          <w:lang w:val="sr-Latn-RS"/>
-        </w:rPr>
-        <w:t xml:space="preserve"> </w:t>
-      </w:r>
-      <w:proofErr w:type="spellStart"/>
-      <w:r>
-        <w:rPr>
-          <w:lang w:val="sr-Latn-RS"/>
-        </w:rPr>
-        <w:t>Unified</w:t>
-      </w:r>
-      <w:proofErr w:type="spellEnd"/>
-      <w:r>
-        <w:rPr>
-          <w:lang w:val="sr-Latn-RS"/>
-        </w:rPr>
-        <w:t xml:space="preserve"> </w:t>
-      </w:r>
-      <w:proofErr w:type="spellStart"/>
-      <w:r>
-        <w:rPr>
-          <w:lang w:val="sr-Latn-RS"/>
-        </w:rPr>
-        <w:t>Process</w:t>
-      </w:r>
-      <w:proofErr w:type="spellEnd"/>
+        <w:t>Guidelines – Use Case, Rational Unified Process</w:t>
+      </w:r>
       <w:r>
         <w:rPr>
           <w:spacing w:val="1"/>
@@ -1851,98 +1816,12 @@
           <w:lang w:val="sr-Latn-RS"/>
         </w:rPr>
       </w:pPr>
-      <w:proofErr w:type="spellStart"/>
       <w:r>
         <w:rPr>
           <w:lang w:val="sr-Latn-RS"/>
         </w:rPr>
-        <w:t>Guidelines</w:t>
-      </w:r>
-      <w:proofErr w:type="spellEnd"/>
-      <w:r>
-        <w:rPr>
-          <w:lang w:val="sr-Latn-RS"/>
-        </w:rPr>
-        <w:t xml:space="preserve"> – </w:t>
-      </w:r>
-      <w:proofErr w:type="spellStart"/>
-      <w:r>
-        <w:rPr>
-          <w:lang w:val="sr-Latn-RS"/>
-        </w:rPr>
-        <w:t>Use</w:t>
-      </w:r>
-      <w:proofErr w:type="spellEnd"/>
-      <w:r>
-        <w:rPr>
-          <w:lang w:val="sr-Latn-RS"/>
-        </w:rPr>
-        <w:t xml:space="preserve"> </w:t>
-      </w:r>
-      <w:proofErr w:type="spellStart"/>
-      <w:r>
-        <w:rPr>
-          <w:lang w:val="sr-Latn-RS"/>
-        </w:rPr>
-        <w:t>Case</w:t>
-      </w:r>
-      <w:proofErr w:type="spellEnd"/>
-      <w:r>
-        <w:rPr>
-          <w:lang w:val="sr-Latn-RS"/>
-        </w:rPr>
-        <w:t xml:space="preserve"> </w:t>
-      </w:r>
-      <w:proofErr w:type="spellStart"/>
-      <w:r>
-        <w:rPr>
-          <w:lang w:val="sr-Latn-RS"/>
-        </w:rPr>
-        <w:t>Storyboard</w:t>
-      </w:r>
-      <w:proofErr w:type="spellEnd"/>
-      <w:r>
-        <w:rPr>
-          <w:lang w:val="sr-Latn-RS"/>
-        </w:rPr>
-        <w:t xml:space="preserve">, </w:t>
-      </w:r>
-      <w:proofErr w:type="spellStart"/>
-      <w:r>
-        <w:rPr>
-          <w:lang w:val="sr-Latn-RS"/>
-        </w:rPr>
-        <w:t>Rational</w:t>
-      </w:r>
-      <w:proofErr w:type="spellEnd"/>
-      <w:r>
-        <w:rPr>
-          <w:lang w:val="sr-Latn-RS"/>
-        </w:rPr>
-        <w:t xml:space="preserve"> </w:t>
-      </w:r>
-      <w:proofErr w:type="spellStart"/>
-      <w:r>
-        <w:rPr>
-          <w:lang w:val="sr-Latn-RS"/>
-        </w:rPr>
-        <w:t>Unified</w:t>
-      </w:r>
-      <w:proofErr w:type="spellEnd"/>
-      <w:r>
-        <w:rPr>
-          <w:lang w:val="sr-Latn-RS"/>
-        </w:rPr>
-        <w:t xml:space="preserve"> </w:t>
-      </w:r>
-      <w:proofErr w:type="spellStart"/>
-      <w:r>
-        <w:rPr>
-          <w:lang w:val="sr-Latn-RS"/>
-        </w:rPr>
-        <w:t>Process</w:t>
-      </w:r>
-      <w:proofErr w:type="spellEnd"/>
+        <w:t>Guidelines – Use Case Storyboard, Rational Unified Process</w:t>
+      </w:r>
       <w:r>
         <w:rPr>
           <w:spacing w:val="-1"/>
@@ -1962,7 +1841,7 @@
         <w:pStyle w:val="Heading2"/>
       </w:pPr>
       <w:bookmarkStart w:id="9" w:name="_Toc34304107"/>
-      <w:bookmarkStart w:id="10" w:name="_Toc35784127"/>
+      <w:bookmarkStart w:id="10" w:name="_Toc37531466"/>
       <w:r>
         <w:t>Otvorena</w:t>
       </w:r>
@@ -2150,7 +2029,7 @@
       </w:pPr>
       <w:bookmarkStart w:id="11" w:name="_bookmark5"/>
       <w:bookmarkStart w:id="12" w:name="_Toc34304108"/>
-      <w:bookmarkStart w:id="13" w:name="_Toc35784128"/>
+      <w:bookmarkStart w:id="13" w:name="_Toc37531467"/>
       <w:bookmarkEnd w:id="11"/>
       <w:r>
         <w:lastRenderedPageBreak/>
@@ -2168,7 +2047,7 @@
       </w:pPr>
       <w:bookmarkStart w:id="14" w:name="_bookmark6"/>
       <w:bookmarkStart w:id="15" w:name="_Toc34304109"/>
-      <w:bookmarkStart w:id="16" w:name="_Toc35784129"/>
+      <w:bookmarkStart w:id="16" w:name="_Toc37531468"/>
       <w:bookmarkEnd w:id="14"/>
       <w:r>
         <w:t>Kratak opis</w:t>
@@ -2307,7 +2186,7 @@
       </w:pPr>
       <w:bookmarkStart w:id="17" w:name="_bookmark7"/>
       <w:bookmarkStart w:id="18" w:name="_Toc34304110"/>
-      <w:bookmarkStart w:id="19" w:name="_Toc35784130"/>
+      <w:bookmarkStart w:id="19" w:name="_Toc37531469"/>
       <w:bookmarkEnd w:id="17"/>
       <w:r>
         <w:t>Tok</w:t>
@@ -2335,7 +2214,7 @@
         <w:pStyle w:val="Heading3"/>
       </w:pPr>
       <w:bookmarkStart w:id="20" w:name="_bookmark8"/>
-      <w:bookmarkStart w:id="21" w:name="_Toc35784131"/>
+      <w:bookmarkStart w:id="21" w:name="_Toc37531470"/>
       <w:bookmarkEnd w:id="20"/>
       <w:r>
         <w:t>Mušterija dodaje još stavki u korpu</w:t>
@@ -2372,7 +2251,7 @@
       <w:pPr>
         <w:pStyle w:val="Heading3"/>
       </w:pPr>
-      <w:bookmarkStart w:id="22" w:name="_Toc35784132"/>
+      <w:bookmarkStart w:id="22" w:name="_Toc37531471"/>
       <w:r>
         <w:t>Mušterija menja količinu stavki već dodatih u korpu</w:t>
       </w:r>
@@ -2380,7 +2259,13 @@
     </w:p>
     <w:p>
       <w:r>
-        <w:t xml:space="preserve">Mušterija menja količinu stavke koja se već nalazi u korpi. Ukupna cena </w:t>
+        <w:t>Mušterija menja količinu stavke koja se već nalazi u korpi</w:t>
+      </w:r>
+      <w:r>
+        <w:t xml:space="preserve"> pritiskom na + i – ili unošenjem tačne količine</w:t>
+      </w:r>
+      <w:r>
+        <w:t xml:space="preserve">. Ukupna cena </w:t>
       </w:r>
       <w:r>
         <w:t xml:space="preserve">i količina </w:t>
@@ -2406,7 +2291,7 @@
         </w:rPr>
         <w:t xml:space="preserve"> </w:t>
       </w:r>
-      <w:bookmarkStart w:id="23" w:name="_Toc35784133"/>
+      <w:bookmarkStart w:id="23" w:name="_Toc37531472"/>
       <w:r>
         <w:t>Mušterija uklanja stavke iz korpe</w:t>
       </w:r>
@@ -2414,7 +2299,13 @@
     </w:p>
     <w:p>
       <w:r>
-        <w:t xml:space="preserve">Mušterija uklanja stavku iz korpe. Ako postoji neka stavka u korpi ukupna cena </w:t>
+        <w:t>Mušterija uklanja stavku iz korpe</w:t>
+      </w:r>
+      <w:r>
+        <w:t xml:space="preserve"> pritiskom na kvadratić sa minusom sa leve strane naziva stavke</w:t>
+      </w:r>
+      <w:r>
+        <w:t xml:space="preserve">. Ako postoji neka stavka u korpi ukupna cena </w:t>
       </w:r>
       <w:r>
         <w:t xml:space="preserve">i količina </w:t>
@@ -2436,7 +2327,7 @@
       <w:pPr>
         <w:pStyle w:val="Heading3"/>
       </w:pPr>
-      <w:bookmarkStart w:id="24" w:name="_Toc35784134"/>
+      <w:bookmarkStart w:id="24" w:name="_Toc37531473"/>
       <w:r>
         <w:t>Mušterija</w:t>
       </w:r>
@@ -2472,7 +2363,7 @@
       <w:pPr>
         <w:pStyle w:val="Heading3"/>
       </w:pPr>
-      <w:bookmarkStart w:id="25" w:name="_Toc35784135"/>
+      <w:bookmarkStart w:id="25" w:name="_Toc37531474"/>
       <w:r>
         <w:t>Mušterija menja stanje korpe nakon što se prijavi i ostvari popust</w:t>
       </w:r>
@@ -2480,7 +2371,13 @@
     </w:p>
     <w:p>
       <w:r>
-        <w:t>Svakom izmenom sadržaja korpe ukupn</w:t>
+        <w:t>Svakom izmenom sadržaja korpe</w:t>
+      </w:r>
+      <w:r>
+        <w:t xml:space="preserve"> (pritiskom na + i – ili unošenjem tačne količine)</w:t>
+      </w:r>
+      <w:r>
+        <w:t xml:space="preserve"> ukupn</w:t>
       </w:r>
       <w:r>
         <w:t>a</w:t>
@@ -2518,7 +2415,7 @@
         <w:pStyle w:val="Heading2"/>
       </w:pPr>
       <w:bookmarkStart w:id="26" w:name="_bookmark13"/>
-      <w:bookmarkStart w:id="27" w:name="_Toc35784136"/>
+      <w:bookmarkStart w:id="27" w:name="_Toc37531475"/>
       <w:bookmarkEnd w:id="26"/>
       <w:r>
         <w:t xml:space="preserve">Nefunkcionalni </w:t>
@@ -2543,7 +2440,7 @@
         <w:pStyle w:val="Heading2"/>
       </w:pPr>
       <w:bookmarkStart w:id="28" w:name="_bookmark14"/>
-      <w:bookmarkStart w:id="29" w:name="_Toc35784137"/>
+      <w:bookmarkStart w:id="29" w:name="_Toc37531476"/>
       <w:bookmarkEnd w:id="28"/>
       <w:r>
         <w:t>Preduslovi</w:t>
@@ -2565,7 +2462,7 @@
       <w:pPr>
         <w:pStyle w:val="Heading2"/>
       </w:pPr>
-      <w:bookmarkStart w:id="30" w:name="_Toc35784138"/>
+      <w:bookmarkStart w:id="30" w:name="_Toc37531477"/>
       <w:r>
         <w:lastRenderedPageBreak/>
         <w:t>Posledice</w:t>
@@ -2609,7 +2506,7 @@
         <w:pStyle w:val="Heading1"/>
       </w:pPr>
       <w:bookmarkStart w:id="31" w:name="_Toc33475956"/>
-      <w:bookmarkStart w:id="32" w:name="_Toc35784139"/>
+      <w:bookmarkStart w:id="32" w:name="_Toc37531478"/>
       <w:r>
         <w:t>Zapisnik revizija</w:t>
       </w:r>
@@ -2857,6 +2754,51 @@
                 <w:szCs w:val="16"/>
               </w:rPr>
             </w:pPr>
+            <w:r>
+              <w:rPr>
+                <w:b w:val="0"/>
+                <w:bCs w:val="0"/>
+                <w:sz w:val="16"/>
+                <w:szCs w:val="16"/>
+              </w:rPr>
+              <w:t>#</w:t>
+            </w:r>
+            <w:r>
+              <w:rPr>
+                <w:b w:val="0"/>
+                <w:bCs w:val="0"/>
+                <w:sz w:val="16"/>
+                <w:szCs w:val="16"/>
+              </w:rPr>
+              <w:t>3</w:t>
+            </w:r>
+            <w:r>
+              <w:rPr>
+                <w:b w:val="0"/>
+                <w:bCs w:val="0"/>
+                <w:sz w:val="16"/>
+                <w:szCs w:val="16"/>
+              </w:rPr>
+              <w:t>, (4), v0.</w:t>
+            </w:r>
+            <w:r>
+              <w:rPr>
+                <w:b w:val="0"/>
+                <w:bCs w:val="0"/>
+                <w:sz w:val="16"/>
+                <w:szCs w:val="16"/>
+              </w:rPr>
+              <w:t>3</w:t>
+            </w:r>
+            <w:r>
+              <w:rPr>
+                <w:b w:val="0"/>
+                <w:bCs w:val="0"/>
+                <w:sz w:val="16"/>
+                <w:szCs w:val="16"/>
+              </w:rPr>
+              <w:t>, J. Pavić</w:t>
+            </w:r>
           </w:p>
         </w:tc>
         <w:tc>
@@ -2872,6 +2814,13 @@
                 <w:szCs w:val="16"/>
               </w:rPr>
             </w:pPr>
+            <w:r>
+              <w:rPr>
+                <w:sz w:val="16"/>
+                <w:szCs w:val="16"/>
+              </w:rPr>
+              <w:t>Izmenjen opis nekih koraka tako da odgovaraju izmenama u prototipu.</w:t>
+            </w:r>
           </w:p>
         </w:tc>
       </w:tr>
@@ -2890,7 +2839,7 @@
 </file>
 
 <file path=word/endnotes.xml><?xml version="1.0" encoding="utf-8"?>
-<w:endnotes xmlns:wpc="http://schemas.microsoft.com/office/word/2010/wordprocessingCanvas" xmlns:cx="http://schemas.microsoft.com/office/drawing/2014/chartex" xmlns:cx1="http://schemas.microsoft.com/office/drawing/2015/9/8/chartex" xmlns:cx2="http://schemas.microsoft.com/office/drawing/2015/10/21/chartex" xmlns:cx3="http://schemas.microsoft.com/office/drawing/2016/5/9/chartex" xmlns:cx4="http://schemas.microsoft.com/office/drawing/2016/5/10/chartex" xmlns:cx5="http://schemas.microsoft.com/office/drawing/2016/5/11/chartex" xmlns:cx6="http://schemas.microsoft.com/office/drawing/2016/5/12/chartex" xmlns:cx7="http://schemas.microsoft.com/office/drawing/2016/5/13/chartex" xmlns:cx8="http://schemas.microsoft.com/office/drawing/2016/5/14/chartex" xmlns:mc="http://schemas.openxmlformats.org/markup-compatibility/2006" xmlns:aink="http://schemas.microsoft.com/office/drawing/2016/ink" xmlns:am3d="http://schemas.microsoft.com/office/drawing/2017/model3d" xmlns:o="urn:schemas-microsoft-com:office:office" xmlns:r="http://schemas.openxmlformats.org/officeDocument/2006/relationships" xmlns:m="http://schemas.openxmlformats.org/officeDocument/2006/math" xmlns:v="urn:schemas-microsoft-com:vml" xmlns:wp14="http://schemas.microsoft.com/office/word/2010/wordprocessingDrawing" xmlns:wp="http://schemas.openxmlformats.org/drawingml/2006/wordprocessingDrawing" xmlns:w10="urn:schemas-microsoft-com:office:word" xmlns:w="http://schemas.openxmlformats.org/wordprocessingml/2006/main" xmlns:w14="http://schemas.microsoft.com/office/word/2010/wordml" xmlns:w15="http://schemas.microsoft.com/office/word/2012/wordml" xmlns:w16cex="http://schemas.microsoft.com/office/word/2018/wordml/cex" xmlns:w16cid="http://schemas.microsoft.com/office/word/2016/wordml/cid" xmlns:w16="http://schemas.microsoft.com/office/word/2018/wordml" xmlns:w16se="http://schemas.microsoft.com/office/word/2015/wordml/symex" xmlns:wpg="http://schemas.microsoft.com/office/word/2010/wordprocessingGroup" xmlns:wpi="http://schemas.microsoft.com/office/word/2010/wordprocessingInk" xmlns:wne="http://schemas.microsoft.com/office/word/2006/wordml" xmlns:wps="http://schemas.microsoft.com/office/word/2010/wordprocessingShape" mc:Ignorable="w14 w15 w16se w16cid w16 w16cex wp14">
+<w:endnotes xmlns:wpc="http://schemas.microsoft.com/office/word/2010/wordprocessingCanvas" xmlns:cx="http://schemas.microsoft.com/office/drawing/2014/chartex" xmlns:cx1="http://schemas.microsoft.com/office/drawing/2015/9/8/chartex" xmlns:cx2="http://schemas.microsoft.com/office/drawing/2015/10/21/chartex" xmlns:cx3="http://schemas.microsoft.com/office/drawing/2016/5/9/chartex" xmlns:cx4="http://schemas.microsoft.com/office/drawing/2016/5/10/chartex" xmlns:cx5="http://schemas.microsoft.com/office/drawing/2016/5/11/chartex" xmlns:cx6="http://schemas.microsoft.com/office/drawing/2016/5/12/chartex" xmlns:cx7="http://schemas.microsoft.com/office/drawing/2016/5/13/chartex" xmlns:cx8="http://schemas.microsoft.com/office/drawing/2016/5/14/chartex" xmlns:mc="http://schemas.openxmlformats.org/markup-compatibility/2006" xmlns:aink="http://schemas.microsoft.com/office/drawing/2016/ink" xmlns:am3d="http://schemas.microsoft.com/office/drawing/2017/model3d" xmlns:o="urn:schemas-microsoft-com:office:office" xmlns:r="http://schemas.openxmlformats.org/officeDocument/2006/relationships" xmlns:m="http://schemas.openxmlformats.org/officeDocument/2006/math" xmlns:v="urn:schemas-microsoft-com:vml" xmlns:wp14="http://schemas.microsoft.com/office/word/2010/wordprocessingDrawing" xmlns:wp="http://schemas.openxmlformats.org/drawingml/2006/wordprocessingDrawing" xmlns:w10="urn:schemas-microsoft-com:office:word" xmlns:w="http://schemas.openxmlformats.org/wordprocessingml/2006/main" xmlns:w14="http://schemas.microsoft.com/office/word/2010/wordml" xmlns:w15="http://schemas.microsoft.com/office/word/2012/wordml" xmlns:w16cid="http://schemas.microsoft.com/office/word/2016/wordml/cid" xmlns:w16se="http://schemas.microsoft.com/office/word/2015/wordml/symex" xmlns:wpg="http://schemas.microsoft.com/office/word/2010/wordprocessingGroup" xmlns:wpi="http://schemas.microsoft.com/office/word/2010/wordprocessingInk" xmlns:wne="http://schemas.microsoft.com/office/word/2006/wordml" xmlns:wps="http://schemas.microsoft.com/office/word/2010/wordprocessingShape" mc:Ignorable="w14 w15 w16se w16cid wp14">
   <w:endnote w:type="separator" w:id="-1">
     <w:p>
       <w:r>
@@ -2909,7 +2858,7 @@
 </file>
 
 <file path=word/footer1.xml><?xml version="1.0" encoding="utf-8"?>
-<w:ftr xmlns:wpc="http://schemas.microsoft.com/office/word/2010/wordprocessingCanvas" xmlns:cx="http://schemas.microsoft.com/office/drawing/2014/chartex" xmlns:cx1="http://schemas.microsoft.com/office/drawing/2015/9/8/chartex" xmlns:cx2="http://schemas.microsoft.com/office/drawing/2015/10/21/chartex" xmlns:cx3="http://schemas.microsoft.com/office/drawing/2016/5/9/chartex" xmlns:cx4="http://schemas.microsoft.com/office/drawing/2016/5/10/chartex" xmlns:cx5="http://schemas.microsoft.com/office/drawing/2016/5/11/chartex" xmlns:cx6="http://schemas.microsoft.com/office/drawing/2016/5/12/chartex" xmlns:cx7="http://schemas.microsoft.com/office/drawing/2016/5/13/chartex" xmlns:cx8="http://schemas.microsoft.com/office/drawing/2016/5/14/chartex" xmlns:mc="http://schemas.openxmlformats.org/markup-compatibility/2006" xmlns:aink="http://schemas.microsoft.com/office/drawing/2016/ink" xmlns:am3d="http://schemas.microsoft.com/office/drawing/2017/model3d" xmlns:o="urn:schemas-microsoft-com:office:office" xmlns:r="http://schemas.openxmlformats.org/officeDocument/2006/relationships" xmlns:m="http://schemas.openxmlformats.org/officeDocument/2006/math" xmlns:v="urn:schemas-microsoft-com:vml" xmlns:wp14="http://schemas.microsoft.com/office/word/2010/wordprocessingDrawing" xmlns:wp="http://schemas.openxmlformats.org/drawingml/2006/wordprocessingDrawing" xmlns:w10="urn:schemas-microsoft-com:office:word" xmlns:w="http://schemas.openxmlformats.org/wordprocessingml/2006/main" xmlns:w14="http://schemas.microsoft.com/office/word/2010/wordml" xmlns:w15="http://schemas.microsoft.com/office/word/2012/wordml" xmlns:w16cex="http://schemas.microsoft.com/office/word/2018/wordml/cex" xmlns:w16cid="http://schemas.microsoft.com/office/word/2016/wordml/cid" xmlns:w16="http://schemas.microsoft.com/office/word/2018/wordml" xmlns:w16se="http://schemas.microsoft.com/office/word/2015/wordml/symex" xmlns:wpg="http://schemas.microsoft.com/office/word/2010/wordprocessingGroup" xmlns:wpi="http://schemas.microsoft.com/office/word/2010/wordprocessingInk" xmlns:wne="http://schemas.microsoft.com/office/word/2006/wordml" xmlns:wps="http://schemas.microsoft.com/office/word/2010/wordprocessingShape" mc:Ignorable="w14 w15 w16se w16cid w16 w16cex wp14">
+<w:ftr xmlns:wpc="http://schemas.microsoft.com/office/word/2010/wordprocessingCanvas" xmlns:cx="http://schemas.microsoft.com/office/drawing/2014/chartex" xmlns:cx1="http://schemas.microsoft.com/office/drawing/2015/9/8/chartex" xmlns:cx2="http://schemas.microsoft.com/office/drawing/2015/10/21/chartex" xmlns:cx3="http://schemas.microsoft.com/office/drawing/2016/5/9/chartex" xmlns:cx4="http://schemas.microsoft.com/office/drawing/2016/5/10/chartex" xmlns:cx5="http://schemas.microsoft.com/office/drawing/2016/5/11/chartex" xmlns:cx6="http://schemas.microsoft.com/office/drawing/2016/5/12/chartex" xmlns:cx7="http://schemas.microsoft.com/office/drawing/2016/5/13/chartex" xmlns:cx8="http://schemas.microsoft.com/office/drawing/2016/5/14/chartex" xmlns:mc="http://schemas.openxmlformats.org/markup-compatibility/2006" xmlns:aink="http://schemas.microsoft.com/office/drawing/2016/ink" xmlns:am3d="http://schemas.microsoft.com/office/drawing/2017/model3d" xmlns:o="urn:schemas-microsoft-com:office:office" xmlns:r="http://schemas.openxmlformats.org/officeDocument/2006/relationships" xmlns:m="http://schemas.openxmlformats.org/officeDocument/2006/math" xmlns:v="urn:schemas-microsoft-com:vml" xmlns:wp14="http://schemas.microsoft.com/office/word/2010/wordprocessingDrawing" xmlns:wp="http://schemas.openxmlformats.org/drawingml/2006/wordprocessingDrawing" xmlns:w10="urn:schemas-microsoft-com:office:word" xmlns:w="http://schemas.openxmlformats.org/wordprocessingml/2006/main" xmlns:w14="http://schemas.microsoft.com/office/word/2010/wordml" xmlns:w15="http://schemas.microsoft.com/office/word/2012/wordml" xmlns:w16cid="http://schemas.microsoft.com/office/word/2016/wordml/cid" xmlns:w16se="http://schemas.microsoft.com/office/word/2015/wordml/symex" xmlns:wpg="http://schemas.microsoft.com/office/word/2010/wordprocessingGroup" xmlns:wpi="http://schemas.microsoft.com/office/word/2010/wordprocessingInk" xmlns:wne="http://schemas.microsoft.com/office/word/2006/wordml" xmlns:wps="http://schemas.microsoft.com/office/word/2010/wordprocessingShape" mc:Ignorable="w14 w15 w16se w16cid wp14">
   <w:sdt>
     <w:sdtPr>
       <w:id w:val="1404871289"/>
@@ -2954,7 +2903,7 @@
 </file>
 
 <file path=word/footnotes.xml><?xml version="1.0" encoding="utf-8"?>
-<w:footnotes xmlns:wpc="http://schemas.microsoft.com/office/word/2010/wordprocessingCanvas" xmlns:cx="http://schemas.microsoft.com/office/drawing/2014/chartex" xmlns:cx1="http://schemas.microsoft.com/office/drawing/2015/9/8/chartex" xmlns:cx2="http://schemas.microsoft.com/office/drawing/2015/10/21/chartex" xmlns:cx3="http://schemas.microsoft.com/office/drawing/2016/5/9/chartex" xmlns:cx4="http://schemas.microsoft.com/office/drawing/2016/5/10/chartex" xmlns:cx5="http://schemas.microsoft.com/office/drawing/2016/5/11/chartex" xmlns:cx6="http://schemas.microsoft.com/office/drawing/2016/5/12/chartex" xmlns:cx7="http://schemas.microsoft.com/office/drawing/2016/5/13/chartex" xmlns:cx8="http://schemas.microsoft.com/office/drawing/2016/5/14/chartex" xmlns:mc="http://schemas.openxmlformats.org/markup-compatibility/2006" xmlns:aink="http://schemas.microsoft.com/office/drawing/2016/ink" xmlns:am3d="http://schemas.microsoft.com/office/drawing/2017/model3d" xmlns:o="urn:schemas-microsoft-com:office:office" xmlns:r="http://schemas.openxmlformats.org/officeDocument/2006/relationships" xmlns:m="http://schemas.openxmlformats.org/officeDocument/2006/math" xmlns:v="urn:schemas-microsoft-com:vml" xmlns:wp14="http://schemas.microsoft.com/office/word/2010/wordprocessingDrawing" xmlns:wp="http://schemas.openxmlformats.org/drawingml/2006/wordprocessingDrawing" xmlns:w10="urn:schemas-microsoft-com:office:word" xmlns:w="http://schemas.openxmlformats.org/wordprocessingml/2006/main" xmlns:w14="http://schemas.microsoft.com/office/word/2010/wordml" xmlns:w15="http://schemas.microsoft.com/office/word/2012/wordml" xmlns:w16cex="http://schemas.microsoft.com/office/word/2018/wordml/cex" xmlns:w16cid="http://schemas.microsoft.com/office/word/2016/wordml/cid" xmlns:w16="http://schemas.microsoft.com/office/word/2018/wordml" xmlns:w16se="http://schemas.microsoft.com/office/word/2015/wordml/symex" xmlns:wpg="http://schemas.microsoft.com/office/word/2010/wordprocessingGroup" xmlns:wpi="http://schemas.microsoft.com/office/word/2010/wordprocessingInk" xmlns:wne="http://schemas.microsoft.com/office/word/2006/wordml" xmlns:wps="http://schemas.microsoft.com/office/word/2010/wordprocessingShape" mc:Ignorable="w14 w15 w16se w16cid w16 w16cex wp14">
+<w:footnotes xmlns:wpc="http://schemas.microsoft.com/office/word/2010/wordprocessingCanvas" xmlns:cx="http://schemas.microsoft.com/office/drawing/2014/chartex" xmlns:cx1="http://schemas.microsoft.com/office/drawing/2015/9/8/chartex" xmlns:cx2="http://schemas.microsoft.com/office/drawing/2015/10/21/chartex" xmlns:cx3="http://schemas.microsoft.com/office/drawing/2016/5/9/chartex" xmlns:cx4="http://schemas.microsoft.com/office/drawing/2016/5/10/chartex" xmlns:cx5="http://schemas.microsoft.com/office/drawing/2016/5/11/chartex" xmlns:cx6="http://schemas.microsoft.com/office/drawing/2016/5/12/chartex" xmlns:cx7="http://schemas.microsoft.com/office/drawing/2016/5/13/chartex" xmlns:cx8="http://schemas.microsoft.com/office/drawing/2016/5/14/chartex" xmlns:mc="http://schemas.openxmlformats.org/markup-compatibility/2006" xmlns:aink="http://schemas.microsoft.com/office/drawing/2016/ink" xmlns:am3d="http://schemas.microsoft.com/office/drawing/2017/model3d" xmlns:o="urn:schemas-microsoft-com:office:office" xmlns:r="http://schemas.openxmlformats.org/officeDocument/2006/relationships" xmlns:m="http://schemas.openxmlformats.org/officeDocument/2006/math" xmlns:v="urn:schemas-microsoft-com:vml" xmlns:wp14="http://schemas.microsoft.com/office/word/2010/wordprocessingDrawing" xmlns:wp="http://schemas.openxmlformats.org/drawingml/2006/wordprocessingDrawing" xmlns:w10="urn:schemas-microsoft-com:office:word" xmlns:w="http://schemas.openxmlformats.org/wordprocessingml/2006/main" xmlns:w14="http://schemas.microsoft.com/office/word/2010/wordml" xmlns:w15="http://schemas.microsoft.com/office/word/2012/wordml" xmlns:w16cid="http://schemas.microsoft.com/office/word/2016/wordml/cid" xmlns:w16se="http://schemas.microsoft.com/office/word/2015/wordml/symex" xmlns:wpg="http://schemas.microsoft.com/office/word/2010/wordprocessingGroup" xmlns:wpi="http://schemas.microsoft.com/office/word/2010/wordprocessingInk" xmlns:wne="http://schemas.microsoft.com/office/word/2006/wordml" xmlns:wps="http://schemas.microsoft.com/office/word/2010/wordprocessingShape" mc:Ignorable="w14 w15 w16se w16cid wp14">
   <w:footnote w:type="separator" w:id="-1">
     <w:p>
       <w:r>
@@ -2973,7 +2922,7 @@
 </file>
 
 <file path=word/numbering.xml><?xml version="1.0" encoding="utf-8"?>
-<w:numbering xmlns:wpc="http://schemas.microsoft.com/office/word/2010/wordprocessingCanvas" xmlns:cx="http://schemas.microsoft.com/office/drawing/2014/chartex" xmlns:cx1="http://schemas.microsoft.com/office/drawing/2015/9/8/chartex" xmlns:cx2="http://schemas.microsoft.com/office/drawing/2015/10/21/chartex" xmlns:cx3="http://schemas.microsoft.com/office/drawing/2016/5/9/chartex" xmlns:cx4="http://schemas.microsoft.com/office/drawing/2016/5/10/chartex" xmlns:cx5="http://schemas.microsoft.com/office/drawing/2016/5/11/chartex" xmlns:cx6="http://schemas.microsoft.com/office/drawing/2016/5/12/chartex" xmlns:cx7="http://schemas.microsoft.com/office/drawing/2016/5/13/chartex" xmlns:cx8="http://schemas.microsoft.com/office/drawing/2016/5/14/chartex" xmlns:mc="http://schemas.openxmlformats.org/markup-compatibility/2006" xmlns:aink="http://schemas.microsoft.com/office/drawing/2016/ink" xmlns:am3d="http://schemas.microsoft.com/office/drawing/2017/model3d" xmlns:o="urn:schemas-microsoft-com:office:office" xmlns:r="http://schemas.openxmlformats.org/officeDocument/2006/relationships" xmlns:m="http://schemas.openxmlformats.org/officeDocument/2006/math" xmlns:v="urn:schemas-microsoft-com:vml" xmlns:wp14="http://schemas.microsoft.com/office/word/2010/wordprocessingDrawing" xmlns:wp="http://schemas.openxmlformats.org/drawingml/2006/wordprocessingDrawing" xmlns:w10="urn:schemas-microsoft-com:office:word" xmlns:w="http://schemas.openxmlformats.org/wordprocessingml/2006/main" xmlns:w14="http://schemas.microsoft.com/office/word/2010/wordml" xmlns:w15="http://schemas.microsoft.com/office/word/2012/wordml" xmlns:w16cex="http://schemas.microsoft.com/office/word/2018/wordml/cex" xmlns:w16cid="http://schemas.microsoft.com/office/word/2016/wordml/cid" xmlns:w16="http://schemas.microsoft.com/office/word/2018/wordml" xmlns:w16se="http://schemas.microsoft.com/office/word/2015/wordml/symex" xmlns:wpg="http://schemas.microsoft.com/office/word/2010/wordprocessingGroup" xmlns:wpi="http://schemas.microsoft.com/office/word/2010/wordprocessingInk" xmlns:wne="http://schemas.microsoft.com/office/word/2006/wordml" xmlns:wps="http://schemas.microsoft.com/office/word/2010/wordprocessingShape" mc:Ignorable="w14 w15 w16se w16cid w16 w16cex wp14">
+<w:numbering xmlns:wpc="http://schemas.microsoft.com/office/word/2010/wordprocessingCanvas" xmlns:cx="http://schemas.microsoft.com/office/drawing/2014/chartex" xmlns:cx1="http://schemas.microsoft.com/office/drawing/2015/9/8/chartex" xmlns:cx2="http://schemas.microsoft.com/office/drawing/2015/10/21/chartex" xmlns:cx3="http://schemas.microsoft.com/office/drawing/2016/5/9/chartex" xmlns:cx4="http://schemas.microsoft.com/office/drawing/2016/5/10/chartex" xmlns:cx5="http://schemas.microsoft.com/office/drawing/2016/5/11/chartex" xmlns:cx6="http://schemas.microsoft.com/office/drawing/2016/5/12/chartex" xmlns:cx7="http://schemas.microsoft.com/office/drawing/2016/5/13/chartex" xmlns:cx8="http://schemas.microsoft.com/office/drawing/2016/5/14/chartex" xmlns:mc="http://schemas.openxmlformats.org/markup-compatibility/2006" xmlns:aink="http://schemas.microsoft.com/office/drawing/2016/ink" xmlns:am3d="http://schemas.microsoft.com/office/drawing/2017/model3d" xmlns:o="urn:schemas-microsoft-com:office:office" xmlns:r="http://schemas.openxmlformats.org/officeDocument/2006/relationships" xmlns:m="http://schemas.openxmlformats.org/officeDocument/2006/math" xmlns:v="urn:schemas-microsoft-com:vml" xmlns:wp14="http://schemas.microsoft.com/office/word/2010/wordprocessingDrawing" xmlns:wp="http://schemas.openxmlformats.org/drawingml/2006/wordprocessingDrawing" xmlns:w10="urn:schemas-microsoft-com:office:word" xmlns:w="http://schemas.openxmlformats.org/wordprocessingml/2006/main" xmlns:w14="http://schemas.microsoft.com/office/word/2010/wordml" xmlns:w15="http://schemas.microsoft.com/office/word/2012/wordml" xmlns:w16cid="http://schemas.microsoft.com/office/word/2016/wordml/cid" xmlns:w16se="http://schemas.microsoft.com/office/word/2015/wordml/symex" xmlns:wpg="http://schemas.microsoft.com/office/word/2010/wordprocessingGroup" xmlns:wpi="http://schemas.microsoft.com/office/word/2010/wordprocessingInk" xmlns:wne="http://schemas.microsoft.com/office/word/2006/wordml" xmlns:wps="http://schemas.microsoft.com/office/word/2010/wordprocessingShape" mc:Ignorable="w14 w15 w16se w16cid wp14">
   <w:abstractNum w:abstractNumId="0" w15:restartNumberingAfterBreak="0">
     <w:nsid w:val="FFFFFF89"/>
     <w:multiLevelType w:val="singleLevel"/>
@@ -3685,7 +3634,7 @@
 </file>
 
 <file path=word/styles.xml><?xml version="1.0" encoding="utf-8"?>
-<w:styles xmlns:mc="http://schemas.openxmlformats.org/markup-compatibility/2006" xmlns:r="http://schemas.openxmlformats.org/officeDocument/2006/relationships" xmlns:w="http://schemas.openxmlformats.org/wordprocessingml/2006/main" xmlns:w14="http://schemas.microsoft.com/office/word/2010/wordml" xmlns:w15="http://schemas.microsoft.com/office/word/2012/wordml" xmlns:w16cex="http://schemas.microsoft.com/office/word/2018/wordml/cex" xmlns:w16cid="http://schemas.microsoft.com/office/word/2016/wordml/cid" xmlns:w16="http://schemas.microsoft.com/office/word/2018/wordml" xmlns:w16se="http://schemas.microsoft.com/office/word/2015/wordml/symex" mc:Ignorable="w14 w15 w16se w16cid w16 w16cex">
+<w:styles xmlns:mc="http://schemas.openxmlformats.org/markup-compatibility/2006" xmlns:r="http://schemas.openxmlformats.org/officeDocument/2006/relationships" xmlns:w="http://schemas.openxmlformats.org/wordprocessingml/2006/main" xmlns:w14="http://schemas.microsoft.com/office/word/2010/wordml" xmlns:w15="http://schemas.microsoft.com/office/word/2012/wordml" xmlns:w16cid="http://schemas.microsoft.com/office/word/2016/wordml/cid" xmlns:w16se="http://schemas.microsoft.com/office/word/2015/wordml/symex" mc:Ignorable="w14 w15 w16se w16cid">
   <w:docDefaults>
     <w:rPrDefault>
       <w:rPr>
@@ -3702,7 +3651,7 @@
       </w:pPr>
     </w:pPrDefault>
   </w:docDefaults>
-  <w:latentStyles w:defLockedState="0" w:defUIPriority="99" w:defSemiHidden="0" w:defUnhideWhenUsed="0" w:defQFormat="0" w:count="376">
+  <w:latentStyles w:defLockedState="0" w:defUIPriority="99" w:defSemiHidden="0" w:defUnhideWhenUsed="0" w:defQFormat="0" w:count="377">
     <w:lsdException w:name="Normal" w:uiPriority="0" w:qFormat="1"/>
     <w:lsdException w:name="heading 1" w:uiPriority="9" w:qFormat="1"/>
     <w:lsdException w:name="heading 2" w:semiHidden="1" w:uiPriority="9" w:unhideWhenUsed="1" w:qFormat="1"/>
@@ -4079,6 +4028,7 @@
     <w:lsdException w:name="Hashtag" w:semiHidden="1" w:unhideWhenUsed="1"/>
     <w:lsdException w:name="Unresolved Mention" w:semiHidden="1" w:unhideWhenUsed="1"/>
     <w:lsdException w:name="Smart Link" w:semiHidden="1" w:unhideWhenUsed="1"/>
+    <w:lsdException w:name="Smart Link Error" w:semiHidden="1" w:unhideWhenUsed="1"/>
   </w:latentStyles>
   <w:style w:type="paragraph" w:default="1" w:styleId="Normal">
     <w:name w:val="Normal"/>
@@ -5251,7 +5201,7 @@
 </file>
 
 <file path=customXml/itemProps1.xml><?xml version="1.0" encoding="utf-8"?>
-<ds:datastoreItem xmlns:ds="http://schemas.openxmlformats.org/officeDocument/2006/customXml" ds:itemID="{3D7B7984-0457-4C7F-8803-097E98770EAE}">
+<ds:datastoreItem xmlns:ds="http://schemas.openxmlformats.org/officeDocument/2006/customXml" ds:itemID="{690B814A-244B-4BFF-BD93-97B529C0F44A}">
   <ds:schemaRefs>
     <ds:schemaRef ds:uri="http://schemas.openxmlformats.org/officeDocument/2006/bibliography"/>
   </ds:schemaRefs>

</xml_diff>